<commit_message>
minor updates on code commenting and report
</commit_message>
<xml_diff>
--- a/musaozkan_yasinkucuk_hakkikokur.docx
+++ b/musaozkan_yasinkucuk_hakkikokur.docx
@@ -2843,14 +2843,11 @@
         <w:jc w:val="center"/>
       </w:pPr>
       <w:r>
-        <w:rPr>
-          <w:noProof/>
-        </w:rPr>
         <w:drawing>
-          <wp:inline distT="0" distB="0" distL="0" distR="0" wp14:anchorId="6904D9B3" wp14:editId="4CDC2225">
-            <wp:extent cx="4879238" cy="4064989"/>
-            <wp:effectExtent l="0" t="0" r="0" b="0"/>
-            <wp:docPr id="1707385009" name="Picture 1" descr="A screenshot of a computer&#10;&#10;Description automatically generated"/>
+          <wp:inline distT="0" distB="0" distL="0" distR="0" wp14:anchorId="57ACC548" wp14:editId="685EE5E3">
+            <wp:extent cx="5943600" cy="3489351"/>
+            <wp:effectExtent l="0" t="0" r="0" b="3175"/>
+            <wp:docPr id="1834348342" name="Picture 1" descr="A screenshot of a computer&#10;&#10;Description automatically generated"/>
             <wp:cNvGraphicFramePr>
               <a:graphicFrameLocks xmlns:a="http://schemas.openxmlformats.org/drawingml/2006/main" noChangeAspect="1"/>
             </wp:cNvGraphicFramePr>
@@ -2858,11 +2855,56 @@
               <a:graphicData uri="http://schemas.openxmlformats.org/drawingml/2006/picture">
                 <pic:pic xmlns:pic="http://schemas.openxmlformats.org/drawingml/2006/picture">
                   <pic:nvPicPr>
-                    <pic:cNvPr id="1707385009" name="Picture 1" descr="A screenshot of a computer&#10;&#10;Description automatically generated"/>
+                    <pic:cNvPr id="1834348342" name="Picture 1" descr="A screenshot of a computer&#10;&#10;Description automatically generated"/>
+                    <pic:cNvPicPr/>
+                  </pic:nvPicPr>
+                  <pic:blipFill rotWithShape="1">
+                    <a:blip r:embed="rId9"/>
+                    <a:srcRect b="6068"/>
+                    <a:stretch/>
+                  </pic:blipFill>
+                  <pic:spPr bwMode="auto">
+                    <a:xfrm>
+                      <a:off x="0" y="0"/>
+                      <a:ext cx="5943600" cy="3489351"/>
+                    </a:xfrm>
+                    <a:prstGeom prst="rect">
+                      <a:avLst/>
+                    </a:prstGeom>
+                    <a:ln>
+                      <a:noFill/>
+                    </a:ln>
+                    <a:extLst>
+                      <a:ext uri="{53640926-AAD7-44D8-BBD7-CCE9431645EC}">
+                        <a14:shadowObscured xmlns:a14="http://schemas.microsoft.com/office/drawing/2010/main"/>
+                      </a:ext>
+                    </a:extLst>
+                  </pic:spPr>
+                </pic:pic>
+              </a:graphicData>
+            </a:graphic>
+          </wp:inline>
+        </w:drawing>
+      </w:r>
+      <w:r>
+        <w:lastRenderedPageBreak/>
+        <w:drawing>
+          <wp:inline distT="0" distB="0" distL="0" distR="0" wp14:anchorId="19EB77AA" wp14:editId="3FEB5206">
+            <wp:extent cx="5943600" cy="3073400"/>
+            <wp:effectExtent l="0" t="0" r="0" b="0"/>
+            <wp:docPr id="608404885" name="Picture 1" descr="A screenshot of a computer&#10;&#10;Description automatically generated"/>
+            <wp:cNvGraphicFramePr>
+              <a:graphicFrameLocks xmlns:a="http://schemas.openxmlformats.org/drawingml/2006/main" noChangeAspect="1"/>
+            </wp:cNvGraphicFramePr>
+            <a:graphic xmlns:a="http://schemas.openxmlformats.org/drawingml/2006/main">
+              <a:graphicData uri="http://schemas.openxmlformats.org/drawingml/2006/picture">
+                <pic:pic xmlns:pic="http://schemas.openxmlformats.org/drawingml/2006/picture">
+                  <pic:nvPicPr>
+                    <pic:cNvPr id="608404885" name="Picture 1" descr="A screenshot of a computer&#10;&#10;Description automatically generated"/>
                     <pic:cNvPicPr/>
                   </pic:nvPicPr>
                   <pic:blipFill>
-                    <a:blip r:embed="rId9"/>
+                    <a:blip r:embed="rId10"/>
                     <a:stretch>
                       <a:fillRect/>
                     </a:stretch>
@@ -2870,7 +2912,7 @@
                   <pic:spPr>
                     <a:xfrm>
                       <a:off x="0" y="0"/>
-                      <a:ext cx="4889539" cy="4073571"/>
+                      <a:ext cx="5943600" cy="3073400"/>
                     </a:xfrm>
                     <a:prstGeom prst="rect">
                       <a:avLst/>
@@ -2910,15 +2952,7 @@
           <w:sz w:val="24"/>
           <w:szCs w:val="20"/>
         </w:rPr>
-        <w:t xml:space="preserve">We chose to keep the HTTP server and the proxy server as distinct modules. This </w:t>
-      </w:r>
-      <w:r>
-        <w:rPr>
-          <w:sz w:val="24"/>
-          <w:szCs w:val="20"/>
-        </w:rPr>
-        <w:lastRenderedPageBreak/>
-        <w:t>separation allowed us to focus on each module’s requirements—such as request parsing, response generation, or request forwarding—without tangling the logic. This also made debugging and testing more straightforward, as each component could be verified independently.</w:t>
+        <w:t>We chose to keep the HTTP server and the proxy server as distinct modules. This separation allowed us to focus on each module’s requirements—such as request parsing, response generation, or request forwarding—without tangling the logic. This also made debugging and testing more straightforward, as each component could be verified independently.</w:t>
       </w:r>
     </w:p>
     <w:p>
@@ -3011,7 +3045,15 @@
           <w:sz w:val="24"/>
           <w:szCs w:val="20"/>
         </w:rPr>
-        <w:t>Once the basic proxy functionality was established, we introduced a lightweight caching layer to boost performance. We selected an LRU-style approach, as reflected in later commits labeled “Caching and some comment improvements” and “Fixes on cache,” to efficiently evict the least recently used entries. This choice balanced simplicity with the ability to handle workloads where repeated requests could benefit from cached responses.</w:t>
+        <w:t xml:space="preserve">Once the basic proxy functionality was established, we introduced a lightweight caching layer to boost performance. We selected an LRU-style approach, as reflected in later commits labeled “Caching and some comment improvements” and “Fixes on cache,” to efficiently evict the least recently used entries. This choice balanced simplicity with the ability to handle workloads where repeated requests could benefit </w:t>
+      </w:r>
+      <w:r>
+        <w:rPr>
+          <w:sz w:val="24"/>
+          <w:szCs w:val="20"/>
+        </w:rPr>
+        <w:lastRenderedPageBreak/>
+        <w:t>from cached responses.</w:t>
       </w:r>
     </w:p>
     <w:p>
@@ -3083,7 +3125,6 @@
       </w:pPr>
       <w:bookmarkStart w:id="7" w:name="_Toc186400852"/>
       <w:r>
-        <w:lastRenderedPageBreak/>
         <w:t>Testing</w:t>
       </w:r>
       <w:bookmarkEnd w:id="7"/>
@@ -3295,6 +3336,7 @@
       </w:pPr>
       <w:bookmarkStart w:id="11" w:name="_Toc186400856"/>
       <w:r>
+        <w:lastRenderedPageBreak/>
         <w:t>High-speed responses</w:t>
       </w:r>
       <w:bookmarkEnd w:id="11"/>
@@ -3553,7 +3595,6 @@
       </w:pPr>
       <w:bookmarkStart w:id="14" w:name="_Toc186400859"/>
       <w:r>
-        <w:lastRenderedPageBreak/>
         <w:t>Frequent Requests for Mid-Sized Payloads:</w:t>
       </w:r>
       <w:bookmarkEnd w:id="14"/>
@@ -3692,6 +3733,7 @@
         <w:rPr>
           <w:noProof/>
         </w:rPr>
+        <w:lastRenderedPageBreak/>
         <w:drawing>
           <wp:inline distT="0" distB="0" distL="0" distR="0" wp14:anchorId="214747FA" wp14:editId="1CBADF47">
             <wp:extent cx="5943600" cy="3543935"/>
@@ -3710,7 +3752,7 @@
                     </pic:cNvPicPr>
                   </pic:nvPicPr>
                   <pic:blipFill>
-                    <a:blip r:embed="rId10" cstate="print">
+                    <a:blip r:embed="rId11" cstate="print">
                       <a:extLst>
                         <a:ext uri="{28A0092B-C50C-407E-A947-70E740481C1C}">
                           <a14:useLocalDpi xmlns:a14="http://schemas.microsoft.com/office/drawing/2010/main" val="0"/>
@@ -3794,7 +3836,7 @@
         </w:rPr>
         <w:t xml:space="preserve">: </w:t>
       </w:r>
-      <w:hyperlink r:id="rId11" w:tgtFrame="_new" w:history="1">
+      <w:hyperlink r:id="rId12" w:tgtFrame="_new" w:history="1">
         <w:proofErr w:type="spellStart"/>
         <w:r>
           <w:rPr>
@@ -3888,7 +3930,6 @@
           <w:sz w:val="24"/>
           <w:szCs w:val="20"/>
         </w:rPr>
-        <w:lastRenderedPageBreak/>
         <w:t>Concurrency</w:t>
       </w:r>
       <w:r>
@@ -4128,7 +4169,15 @@
           <w:sz w:val="24"/>
           <w:szCs w:val="20"/>
         </w:rPr>
-        <w:t>One of the primary goals in testing is to see how many requests per second (RPS) your server can sustain as concurrency grows.</w:t>
+        <w:t xml:space="preserve">One of the primary goals in testing is to see how many requests per second (RPS) your server can </w:t>
+      </w:r>
+      <w:r>
+        <w:rPr>
+          <w:sz w:val="24"/>
+          <w:szCs w:val="20"/>
+        </w:rPr>
+        <w:lastRenderedPageBreak/>
+        <w:t>sustain as concurrency grows.</w:t>
       </w:r>
     </w:p>
     <w:p>
@@ -4637,7 +4686,6 @@
           <w:sz w:val="24"/>
           <w:szCs w:val="20"/>
         </w:rPr>
-        <w:lastRenderedPageBreak/>
         <w:t xml:space="preserve">After that point, as you push concurrency to 100, 120, 140, 160, and up to 200 connections, throughput either plateaus or even declines slightly—while </w:t>
       </w:r>
       <w:r>
@@ -4662,6 +4710,7 @@
         <w:rPr>
           <w:noProof/>
         </w:rPr>
+        <w:lastRenderedPageBreak/>
         <w:drawing>
           <wp:inline distT="0" distB="0" distL="0" distR="0" wp14:anchorId="04E3E4AB" wp14:editId="1B508DF0">
             <wp:extent cx="5943600" cy="2971800"/>
@@ -4678,7 +4727,7 @@
                     <pic:cNvPicPr/>
                   </pic:nvPicPr>
                   <pic:blipFill>
-                    <a:blip r:embed="rId12"/>
+                    <a:blip r:embed="rId13"/>
                     <a:stretch>
                       <a:fillRect/>
                     </a:stretch>
@@ -4923,7 +4972,7 @@
                     <pic:cNvPicPr/>
                   </pic:nvPicPr>
                   <pic:blipFill>
-                    <a:blip r:embed="rId12"/>
+                    <a:blip r:embed="rId13"/>
                     <a:stretch>
                       <a:fillRect/>
                     </a:stretch>
@@ -5187,7 +5236,7 @@
                     </pic:cNvPicPr>
                   </pic:nvPicPr>
                   <pic:blipFill>
-                    <a:blip r:embed="rId13">
+                    <a:blip r:embed="rId14">
                       <a:extLst>
                         <a:ext uri="{28A0092B-C50C-407E-A947-70E740481C1C}">
                           <a14:useLocalDpi xmlns:a14="http://schemas.microsoft.com/office/drawing/2010/main" val="0"/>
@@ -5967,7 +6016,7 @@
                     </pic:cNvPicPr>
                   </pic:nvPicPr>
                   <pic:blipFill>
-                    <a:blip r:embed="rId14">
+                    <a:blip r:embed="rId15">
                       <a:extLst>
                         <a:ext uri="{28A0092B-C50C-407E-A947-70E740481C1C}">
                           <a14:useLocalDpi xmlns:a14="http://schemas.microsoft.com/office/drawing/2010/main" val="0"/>

</xml_diff>

<commit_message>
last changes to report and code commenting
</commit_message>
<xml_diff>
--- a/musaozkan_yasinkucuk_hakkikokur.docx
+++ b/musaozkan_yasinkucuk_hakkikokur.docx
@@ -2843,6 +2843,9 @@
         <w:jc w:val="center"/>
       </w:pPr>
       <w:r>
+        <w:rPr>
+          <w:noProof/>
+        </w:rPr>
         <w:drawing>
           <wp:inline distT="0" distB="0" distL="0" distR="0" wp14:anchorId="57ACC548" wp14:editId="685EE5E3">
             <wp:extent cx="5943600" cy="3489351"/>
@@ -2887,6 +2890,9 @@
         </w:drawing>
       </w:r>
       <w:r>
+        <w:rPr>
+          <w:noProof/>
+        </w:rPr>
         <w:lastRenderedPageBreak/>
         <w:drawing>
           <wp:inline distT="0" distB="0" distL="0" distR="0" wp14:anchorId="19EB77AA" wp14:editId="3FEB5206">
@@ -6482,7 +6488,871 @@
         <w:t xml:space="preserve"> leads to diminishing returns and higher latencies.</w:t>
       </w:r>
     </w:p>
-    <w:p/>
+    <w:p>
+      <w:pPr>
+        <w:rPr>
+          <w:b/>
+          <w:bCs/>
+        </w:rPr>
+      </w:pPr>
+    </w:p>
+    <w:p>
+      <w:pPr>
+        <w:rPr>
+          <w:b/>
+          <w:bCs/>
+        </w:rPr>
+      </w:pPr>
+    </w:p>
+    <w:p>
+      <w:pPr>
+        <w:rPr>
+          <w:b/>
+          <w:bCs/>
+        </w:rPr>
+      </w:pPr>
+    </w:p>
+    <w:p>
+      <w:pPr>
+        <w:rPr>
+          <w:b/>
+          <w:bCs/>
+        </w:rPr>
+      </w:pPr>
+    </w:p>
+    <w:p>
+      <w:pPr>
+        <w:pStyle w:val="Heading2"/>
+        <w:rPr>
+          <w:b/>
+          <w:bCs/>
+        </w:rPr>
+      </w:pPr>
+      <w:r>
+        <w:rPr>
+          <w:b/>
+          <w:bCs/>
+        </w:rPr>
+        <w:lastRenderedPageBreak/>
+        <w:t xml:space="preserve">Proxy </w:t>
+      </w:r>
+      <w:r>
+        <w:rPr>
+          <w:b/>
+          <w:bCs/>
+        </w:rPr>
+        <w:t>Server</w:t>
+      </w:r>
+      <w:r>
+        <w:rPr>
+          <w:b/>
+          <w:bCs/>
+        </w:rPr>
+        <w:t xml:space="preserve"> Performance Testing</w:t>
+      </w:r>
+    </w:p>
+    <w:p>
+      <w:pPr>
+        <w:pStyle w:val="Heading4"/>
+        <w:numPr>
+          <w:ilvl w:val="0"/>
+          <w:numId w:val="51"/>
+        </w:numPr>
+        <w:rPr>
+          <w:b/>
+          <w:bCs/>
+        </w:rPr>
+      </w:pPr>
+      <w:r>
+        <w:rPr>
+          <w:b/>
+          <w:bCs/>
+        </w:rPr>
+        <w:t>Overview of Proxy Server Testing</w:t>
+      </w:r>
+    </w:p>
+    <w:p>
+      <w:pPr>
+        <w:widowControl/>
+        <w:numPr>
+          <w:ilvl w:val="1"/>
+          <w:numId w:val="50"/>
+        </w:numPr>
+        <w:autoSpaceDE/>
+        <w:autoSpaceDN/>
+        <w:spacing w:after="160" w:line="278" w:lineRule="auto"/>
+        <w:jc w:val="left"/>
+      </w:pPr>
+      <w:r>
+        <w:t>The proxy server acts as an intermediary, relaying requests to the main server and returning the responses to clients.</w:t>
+      </w:r>
+    </w:p>
+    <w:p>
+      <w:pPr>
+        <w:widowControl/>
+        <w:numPr>
+          <w:ilvl w:val="1"/>
+          <w:numId w:val="50"/>
+        </w:numPr>
+        <w:autoSpaceDE/>
+        <w:autoSpaceDN/>
+        <w:spacing w:after="160" w:line="278" w:lineRule="auto"/>
+        <w:jc w:val="left"/>
+      </w:pPr>
+      <w:r>
+        <w:t xml:space="preserve">Testing was conducted using the </w:t>
+      </w:r>
+      <w:proofErr w:type="spellStart"/>
+      <w:r>
+        <w:t>wrk</w:t>
+      </w:r>
+      <w:proofErr w:type="spellEnd"/>
+      <w:r>
+        <w:t xml:space="preserve"> tool to measure how the proxy server affects latency and throughput compared to direct requests to the main server.</w:t>
+      </w:r>
+    </w:p>
+    <w:p>
+      <w:pPr>
+        <w:pStyle w:val="Heading4"/>
+        <w:numPr>
+          <w:ilvl w:val="0"/>
+          <w:numId w:val="51"/>
+        </w:numPr>
+        <w:rPr>
+          <w:b/>
+          <w:bCs/>
+        </w:rPr>
+      </w:pPr>
+      <w:r>
+        <w:rPr>
+          <w:b/>
+          <w:bCs/>
+        </w:rPr>
+        <w:t>Setup Modifications for Proxy Testing</w:t>
+      </w:r>
+    </w:p>
+    <w:p>
+      <w:pPr>
+        <w:pStyle w:val="Heading4"/>
+        <w:numPr>
+          <w:ilvl w:val="1"/>
+          <w:numId w:val="51"/>
+        </w:numPr>
+      </w:pPr>
+      <w:r>
+        <w:t xml:space="preserve"> </w:t>
+      </w:r>
+      <w:r>
+        <w:t>Proxy Configuration:</w:t>
+      </w:r>
+    </w:p>
+    <w:p>
+      <w:pPr>
+        <w:widowControl/>
+        <w:numPr>
+          <w:ilvl w:val="1"/>
+          <w:numId w:val="50"/>
+        </w:numPr>
+        <w:autoSpaceDE/>
+        <w:autoSpaceDN/>
+        <w:spacing w:after="160" w:line="278" w:lineRule="auto"/>
+        <w:jc w:val="left"/>
+      </w:pPr>
+      <w:r>
+        <w:t>Proxy server hosted at http://127.0.0.1:8888.</w:t>
+      </w:r>
+    </w:p>
+    <w:p>
+      <w:pPr>
+        <w:widowControl/>
+        <w:numPr>
+          <w:ilvl w:val="1"/>
+          <w:numId w:val="50"/>
+        </w:numPr>
+        <w:autoSpaceDE/>
+        <w:autoSpaceDN/>
+        <w:spacing w:after="160" w:line="278" w:lineRule="auto"/>
+        <w:jc w:val="left"/>
+      </w:pPr>
+      <w:r>
+        <w:t>Requests from clients redirected to http://127.0.0.1:8080/19999 via the proxy.</w:t>
+      </w:r>
+    </w:p>
+    <w:p>
+      <w:pPr>
+        <w:pStyle w:val="Heading4"/>
+        <w:numPr>
+          <w:ilvl w:val="1"/>
+          <w:numId w:val="51"/>
+        </w:numPr>
+      </w:pPr>
+      <w:r>
+        <w:t xml:space="preserve"> </w:t>
+      </w:r>
+      <w:r>
+        <w:t>Test Execution:</w:t>
+      </w:r>
+    </w:p>
+    <w:p>
+      <w:pPr>
+        <w:widowControl/>
+        <w:numPr>
+          <w:ilvl w:val="1"/>
+          <w:numId w:val="50"/>
+        </w:numPr>
+        <w:autoSpaceDE/>
+        <w:autoSpaceDN/>
+        <w:spacing w:after="160" w:line="278" w:lineRule="auto"/>
+        <w:jc w:val="left"/>
+      </w:pPr>
+      <w:r>
+        <w:t>Same concurrency levels and thread configurations were applied as in the direct server tests.</w:t>
+      </w:r>
+    </w:p>
+    <w:p>
+      <w:pPr>
+        <w:widowControl/>
+        <w:numPr>
+          <w:ilvl w:val="1"/>
+          <w:numId w:val="50"/>
+        </w:numPr>
+        <w:autoSpaceDE/>
+        <w:autoSpaceDN/>
+        <w:spacing w:after="160" w:line="278" w:lineRule="auto"/>
+        <w:jc w:val="left"/>
+      </w:pPr>
+      <w:r>
+        <w:t>Added support for caching within the proxy, which was tested to observe its effects on repeated requests.</w:t>
+      </w:r>
+    </w:p>
+    <w:p>
+      <w:pPr>
+        <w:pStyle w:val="Heading4"/>
+        <w:numPr>
+          <w:ilvl w:val="0"/>
+          <w:numId w:val="51"/>
+        </w:numPr>
+        <w:rPr>
+          <w:b/>
+          <w:bCs/>
+        </w:rPr>
+      </w:pPr>
+      <w:r>
+        <w:rPr>
+          <w:b/>
+          <w:bCs/>
+        </w:rPr>
+        <w:t>Key Observations</w:t>
+      </w:r>
+    </w:p>
+    <w:p>
+      <w:pPr>
+        <w:pStyle w:val="Heading4"/>
+        <w:numPr>
+          <w:ilvl w:val="1"/>
+          <w:numId w:val="51"/>
+        </w:numPr>
+      </w:pPr>
+      <w:r>
+        <w:t>Throughput:</w:t>
+      </w:r>
+    </w:p>
+    <w:p>
+      <w:pPr>
+        <w:widowControl/>
+        <w:numPr>
+          <w:ilvl w:val="1"/>
+          <w:numId w:val="50"/>
+        </w:numPr>
+        <w:autoSpaceDE/>
+        <w:autoSpaceDN/>
+        <w:spacing w:after="160" w:line="278" w:lineRule="auto"/>
+        <w:jc w:val="left"/>
+      </w:pPr>
+      <w:r>
+        <w:t>Initial tests indicate the proxy introduces minimal overhead, achieving throughput within 95% of the direct server values for most configurations.</w:t>
+      </w:r>
+    </w:p>
+    <w:p>
+      <w:pPr>
+        <w:widowControl/>
+        <w:numPr>
+          <w:ilvl w:val="1"/>
+          <w:numId w:val="50"/>
+        </w:numPr>
+        <w:autoSpaceDE/>
+        <w:autoSpaceDN/>
+        <w:spacing w:after="160" w:line="278" w:lineRule="auto"/>
+        <w:jc w:val="left"/>
+      </w:pPr>
+      <w:r>
+        <w:t>With caching enabled, throughput improved for repeated requests to cached resources, reducing average latency by approximately 15-20% for frequent requests.</w:t>
+      </w:r>
+    </w:p>
+    <w:p>
+      <w:pPr>
+        <w:pStyle w:val="Heading4"/>
+        <w:numPr>
+          <w:ilvl w:val="1"/>
+          <w:numId w:val="51"/>
+        </w:numPr>
+      </w:pPr>
+      <w:r>
+        <w:t xml:space="preserve"> </w:t>
+      </w:r>
+      <w:r>
+        <w:t>Latency</w:t>
+      </w:r>
+      <w:r>
+        <w:t>:</w:t>
+      </w:r>
+    </w:p>
+    <w:p>
+      <w:pPr>
+        <w:widowControl/>
+        <w:numPr>
+          <w:ilvl w:val="1"/>
+          <w:numId w:val="50"/>
+        </w:numPr>
+        <w:autoSpaceDE/>
+        <w:autoSpaceDN/>
+        <w:spacing w:after="160" w:line="278" w:lineRule="auto"/>
+        <w:jc w:val="left"/>
+      </w:pPr>
+      <w:r>
+        <w:t xml:space="preserve">The proxy added an average of 10-15 </w:t>
+      </w:r>
+      <w:proofErr w:type="spellStart"/>
+      <w:r>
+        <w:t>ms</w:t>
+      </w:r>
+      <w:proofErr w:type="spellEnd"/>
+      <w:r>
+        <w:t xml:space="preserve"> latency for </w:t>
+      </w:r>
+      <w:proofErr w:type="spellStart"/>
+      <w:r>
+        <w:t>uncached</w:t>
+      </w:r>
+      <w:proofErr w:type="spellEnd"/>
+      <w:r>
+        <w:t xml:space="preserve"> responses.</w:t>
+      </w:r>
+    </w:p>
+    <w:p>
+      <w:pPr>
+        <w:widowControl/>
+        <w:numPr>
+          <w:ilvl w:val="1"/>
+          <w:numId w:val="50"/>
+        </w:numPr>
+        <w:autoSpaceDE/>
+        <w:autoSpaceDN/>
+        <w:spacing w:after="160" w:line="278" w:lineRule="auto"/>
+        <w:jc w:val="left"/>
+      </w:pPr>
+      <w:r>
+        <w:t xml:space="preserve">Cached responses from the proxy significantly reduced latency, averaging 30-40 </w:t>
+      </w:r>
+      <w:proofErr w:type="spellStart"/>
+      <w:r>
+        <w:t>ms</w:t>
+      </w:r>
+      <w:proofErr w:type="spellEnd"/>
+      <w:r>
+        <w:t xml:space="preserve"> less than </w:t>
+      </w:r>
+      <w:proofErr w:type="spellStart"/>
+      <w:r>
+        <w:t>uncached</w:t>
+      </w:r>
+      <w:proofErr w:type="spellEnd"/>
+      <w:r>
+        <w:t xml:space="preserve"> responses.</w:t>
+      </w:r>
+    </w:p>
+    <w:p>
+      <w:pPr>
+        <w:pStyle w:val="Heading4"/>
+        <w:numPr>
+          <w:ilvl w:val="1"/>
+          <w:numId w:val="51"/>
+        </w:numPr>
+      </w:pPr>
+      <w:r>
+        <w:lastRenderedPageBreak/>
+        <w:t xml:space="preserve"> </w:t>
+      </w:r>
+      <w:r>
+        <w:t>Error Handling:</w:t>
+      </w:r>
+    </w:p>
+    <w:p>
+      <w:pPr>
+        <w:widowControl/>
+        <w:numPr>
+          <w:ilvl w:val="1"/>
+          <w:numId w:val="50"/>
+        </w:numPr>
+        <w:autoSpaceDE/>
+        <w:autoSpaceDN/>
+        <w:spacing w:after="160" w:line="278" w:lineRule="auto"/>
+        <w:jc w:val="left"/>
+      </w:pPr>
+      <w:r>
+        <w:t>Proxy correctly handled oversized requests by responding with 414 Request-URI Too Long.</w:t>
+      </w:r>
+    </w:p>
+    <w:p>
+      <w:pPr>
+        <w:widowControl/>
+        <w:numPr>
+          <w:ilvl w:val="1"/>
+          <w:numId w:val="50"/>
+        </w:numPr>
+        <w:autoSpaceDE/>
+        <w:autoSpaceDN/>
+        <w:spacing w:after="160" w:line="278" w:lineRule="auto"/>
+        <w:jc w:val="left"/>
+      </w:pPr>
+      <w:r>
+        <w:t>Proper 404 Not Found responses were returned when the web server was unavailable.</w:t>
+      </w:r>
+    </w:p>
+    <w:p>
+      <w:pPr>
+        <w:pStyle w:val="Heading4"/>
+        <w:numPr>
+          <w:ilvl w:val="0"/>
+          <w:numId w:val="51"/>
+        </w:numPr>
+        <w:rPr>
+          <w:b/>
+          <w:bCs/>
+        </w:rPr>
+      </w:pPr>
+      <w:r>
+        <w:rPr>
+          <w:b/>
+          <w:bCs/>
+        </w:rPr>
+        <w:t>Performance Comparison</w:t>
+      </w:r>
+    </w:p>
+    <w:p>
+      <w:pPr>
+        <w:pStyle w:val="Heading4"/>
+        <w:numPr>
+          <w:ilvl w:val="1"/>
+          <w:numId w:val="51"/>
+        </w:numPr>
+      </w:pPr>
+      <w:r>
+        <w:t xml:space="preserve"> </w:t>
+      </w:r>
+      <w:r>
+        <w:t>Direct Server Access:</w:t>
+      </w:r>
+    </w:p>
+    <w:p>
+      <w:pPr>
+        <w:widowControl/>
+        <w:numPr>
+          <w:ilvl w:val="1"/>
+          <w:numId w:val="50"/>
+        </w:numPr>
+        <w:autoSpaceDE/>
+        <w:autoSpaceDN/>
+        <w:spacing w:after="160" w:line="278" w:lineRule="auto"/>
+        <w:jc w:val="left"/>
+      </w:pPr>
+      <w:r>
+        <w:t>Peak throughput: ~517 RPS (32 threads, 80 connections).</w:t>
+      </w:r>
+    </w:p>
+    <w:p>
+      <w:pPr>
+        <w:widowControl/>
+        <w:numPr>
+          <w:ilvl w:val="1"/>
+          <w:numId w:val="50"/>
+        </w:numPr>
+        <w:autoSpaceDE/>
+        <w:autoSpaceDN/>
+        <w:spacing w:after="160" w:line="278" w:lineRule="auto"/>
+        <w:jc w:val="left"/>
+      </w:pPr>
+      <w:r>
+        <w:t xml:space="preserve">Latency: 121–158 </w:t>
+      </w:r>
+      <w:proofErr w:type="spellStart"/>
+      <w:r>
+        <w:t>ms</w:t>
+      </w:r>
+      <w:proofErr w:type="spellEnd"/>
+      <w:r>
+        <w:t xml:space="preserve"> at optimal concurrency.</w:t>
+      </w:r>
+    </w:p>
+    <w:p>
+      <w:pPr>
+        <w:pStyle w:val="Heading4"/>
+        <w:numPr>
+          <w:ilvl w:val="1"/>
+          <w:numId w:val="51"/>
+        </w:numPr>
+      </w:pPr>
+      <w:r>
+        <w:t xml:space="preserve"> </w:t>
+      </w:r>
+      <w:r>
+        <w:t>Via Proxy:</w:t>
+      </w:r>
+    </w:p>
+    <w:p>
+      <w:pPr>
+        <w:widowControl/>
+        <w:numPr>
+          <w:ilvl w:val="1"/>
+          <w:numId w:val="50"/>
+        </w:numPr>
+        <w:autoSpaceDE/>
+        <w:autoSpaceDN/>
+        <w:spacing w:after="160" w:line="278" w:lineRule="auto"/>
+        <w:jc w:val="left"/>
+      </w:pPr>
+      <w:r>
+        <w:t>Peak throughput: ~500 RPS.</w:t>
+      </w:r>
+    </w:p>
+    <w:p>
+      <w:pPr>
+        <w:widowControl/>
+        <w:numPr>
+          <w:ilvl w:val="1"/>
+          <w:numId w:val="50"/>
+        </w:numPr>
+        <w:autoSpaceDE/>
+        <w:autoSpaceDN/>
+        <w:spacing w:after="160" w:line="278" w:lineRule="auto"/>
+        <w:jc w:val="left"/>
+      </w:pPr>
+      <w:r>
+        <w:t xml:space="preserve">Latency: 135–170 </w:t>
+      </w:r>
+      <w:proofErr w:type="spellStart"/>
+      <w:r>
+        <w:t>ms</w:t>
+      </w:r>
+      <w:proofErr w:type="spellEnd"/>
+      <w:r>
+        <w:t xml:space="preserve"> for non-cached responses at similar concurrency levels.</w:t>
+      </w:r>
+    </w:p>
+    <w:p>
+      <w:pPr>
+        <w:widowControl/>
+        <w:numPr>
+          <w:ilvl w:val="1"/>
+          <w:numId w:val="50"/>
+        </w:numPr>
+        <w:autoSpaceDE/>
+        <w:autoSpaceDN/>
+        <w:spacing w:after="160" w:line="278" w:lineRule="auto"/>
+        <w:jc w:val="left"/>
+      </w:pPr>
+      <w:r>
+        <w:t>Cached responses reduced latency significantly for subsequent requests.</w:t>
+      </w:r>
+    </w:p>
+    <w:p>
+      <w:pPr>
+        <w:pStyle w:val="Heading4"/>
+        <w:numPr>
+          <w:ilvl w:val="0"/>
+          <w:numId w:val="51"/>
+        </w:numPr>
+        <w:rPr>
+          <w:b/>
+          <w:bCs/>
+        </w:rPr>
+      </w:pPr>
+      <w:r>
+        <w:rPr>
+          <w:b/>
+          <w:bCs/>
+        </w:rPr>
+        <w:t>Conclusion</w:t>
+      </w:r>
+    </w:p>
+    <w:p>
+      <w:pPr>
+        <w:widowControl/>
+        <w:numPr>
+          <w:ilvl w:val="1"/>
+          <w:numId w:val="50"/>
+        </w:numPr>
+        <w:autoSpaceDE/>
+        <w:autoSpaceDN/>
+        <w:spacing w:after="160" w:line="278" w:lineRule="auto"/>
+        <w:jc w:val="left"/>
+      </w:pPr>
+      <w:r>
+        <w:t>The proxy server introduces manageable overhead, with performance closely tracking that of direct server access under moderate concurrency levels.</w:t>
+      </w:r>
+    </w:p>
+    <w:p>
+      <w:pPr>
+        <w:widowControl/>
+        <w:numPr>
+          <w:ilvl w:val="1"/>
+          <w:numId w:val="50"/>
+        </w:numPr>
+        <w:autoSpaceDE/>
+        <w:autoSpaceDN/>
+        <w:spacing w:after="160" w:line="278" w:lineRule="auto"/>
+        <w:jc w:val="left"/>
+      </w:pPr>
+      <w:r>
+        <w:t>Enabling caching optimizes performance for repeated requests, making it a valuable feature for high-traffic scenarios with repetitive access patterns.</w:t>
+      </w:r>
+    </w:p>
+    <w:p>
+      <w:r>
+        <w:rPr>
+          <w:noProof/>
+        </w:rPr>
+        <w:lastRenderedPageBreak/>
+        <w:drawing>
+          <wp:inline distT="0" distB="0" distL="0" distR="0" wp14:anchorId="15A3C316" wp14:editId="467FE72D">
+            <wp:extent cx="5943600" cy="3244215"/>
+            <wp:effectExtent l="0" t="0" r="0" b="0"/>
+            <wp:docPr id="18029169" name="Picture 1" descr="Çıktı görseli"/>
+            <wp:cNvGraphicFramePr>
+              <a:graphicFrameLocks xmlns:a="http://schemas.openxmlformats.org/drawingml/2006/main" noChangeAspect="1"/>
+            </wp:cNvGraphicFramePr>
+            <a:graphic xmlns:a="http://schemas.openxmlformats.org/drawingml/2006/main">
+              <a:graphicData uri="http://schemas.openxmlformats.org/drawingml/2006/picture">
+                <pic:pic xmlns:pic="http://schemas.openxmlformats.org/drawingml/2006/picture">
+                  <pic:nvPicPr>
+                    <pic:cNvPr id="0" name="Picture 1" descr="Çıktı görseli"/>
+                    <pic:cNvPicPr>
+                      <a:picLocks noChangeAspect="1" noChangeArrowheads="1"/>
+                    </pic:cNvPicPr>
+                  </pic:nvPicPr>
+                  <pic:blipFill>
+                    <a:blip r:embed="rId16" cstate="print">
+                      <a:extLst>
+                        <a:ext uri="{28A0092B-C50C-407E-A947-70E740481C1C}">
+                          <a14:useLocalDpi xmlns:a14="http://schemas.microsoft.com/office/drawing/2010/main" val="0"/>
+                        </a:ext>
+                      </a:extLst>
+                    </a:blip>
+                    <a:srcRect/>
+                    <a:stretch>
+                      <a:fillRect/>
+                    </a:stretch>
+                  </pic:blipFill>
+                  <pic:spPr bwMode="auto">
+                    <a:xfrm>
+                      <a:off x="0" y="0"/>
+                      <a:ext cx="5943600" cy="3244215"/>
+                    </a:xfrm>
+                    <a:prstGeom prst="rect">
+                      <a:avLst/>
+                    </a:prstGeom>
+                    <a:noFill/>
+                    <a:ln>
+                      <a:noFill/>
+                    </a:ln>
+                  </pic:spPr>
+                </pic:pic>
+              </a:graphicData>
+            </a:graphic>
+          </wp:inline>
+        </w:drawing>
+      </w:r>
+    </w:p>
+    <w:p>
+      <w:pPr>
+        <w:jc w:val="center"/>
+      </w:pPr>
+      <w:r>
+        <w:rPr>
+          <w:noProof/>
+        </w:rPr>
+        <w:drawing>
+          <wp:inline distT="0" distB="0" distL="0" distR="0" wp14:anchorId="33D48E6D" wp14:editId="7C68C6B5">
+            <wp:extent cx="5943600" cy="3244215"/>
+            <wp:effectExtent l="0" t="0" r="0" b="0"/>
+            <wp:docPr id="1529414654" name="Picture 2" descr="Çıktı görseli"/>
+            <wp:cNvGraphicFramePr>
+              <a:graphicFrameLocks xmlns:a="http://schemas.openxmlformats.org/drawingml/2006/main" noChangeAspect="1"/>
+            </wp:cNvGraphicFramePr>
+            <a:graphic xmlns:a="http://schemas.openxmlformats.org/drawingml/2006/main">
+              <a:graphicData uri="http://schemas.openxmlformats.org/drawingml/2006/picture">
+                <pic:pic xmlns:pic="http://schemas.openxmlformats.org/drawingml/2006/picture">
+                  <pic:nvPicPr>
+                    <pic:cNvPr id="0" name="Picture 3" descr="Çıktı görseli"/>
+                    <pic:cNvPicPr>
+                      <a:picLocks noChangeAspect="1" noChangeArrowheads="1"/>
+                    </pic:cNvPicPr>
+                  </pic:nvPicPr>
+                  <pic:blipFill>
+                    <a:blip r:embed="rId17" cstate="print">
+                      <a:extLst>
+                        <a:ext uri="{28A0092B-C50C-407E-A947-70E740481C1C}">
+                          <a14:useLocalDpi xmlns:a14="http://schemas.microsoft.com/office/drawing/2010/main" val="0"/>
+                        </a:ext>
+                      </a:extLst>
+                    </a:blip>
+                    <a:srcRect/>
+                    <a:stretch>
+                      <a:fillRect/>
+                    </a:stretch>
+                  </pic:blipFill>
+                  <pic:spPr bwMode="auto">
+                    <a:xfrm>
+                      <a:off x="0" y="0"/>
+                      <a:ext cx="5943600" cy="3244215"/>
+                    </a:xfrm>
+                    <a:prstGeom prst="rect">
+                      <a:avLst/>
+                    </a:prstGeom>
+                    <a:noFill/>
+                    <a:ln>
+                      <a:noFill/>
+                    </a:ln>
+                  </pic:spPr>
+                </pic:pic>
+              </a:graphicData>
+            </a:graphic>
+          </wp:inline>
+        </w:drawing>
+      </w:r>
+    </w:p>
+    <w:p>
+      <w:pPr>
+        <w:pStyle w:val="Heading4"/>
+        <w:numPr>
+          <w:ilvl w:val="1"/>
+          <w:numId w:val="51"/>
+        </w:numPr>
+      </w:pPr>
+      <w:r>
+        <w:rPr>
+          <w:b/>
+          <w:bCs/>
+        </w:rPr>
+        <w:t xml:space="preserve"> </w:t>
+      </w:r>
+      <w:r>
+        <w:rPr>
+          <w:b/>
+          <w:bCs/>
+        </w:rPr>
+        <w:t>Throughput Comparison</w:t>
+      </w:r>
+      <w:r>
+        <w:t>:</w:t>
+      </w:r>
+    </w:p>
+    <w:p>
+      <w:pPr>
+        <w:widowControl/>
+        <w:numPr>
+          <w:ilvl w:val="1"/>
+          <w:numId w:val="50"/>
+        </w:numPr>
+        <w:autoSpaceDE/>
+        <w:autoSpaceDN/>
+        <w:spacing w:after="160" w:line="278" w:lineRule="auto"/>
+        <w:jc w:val="left"/>
+      </w:pPr>
+      <w:r>
+        <w:t>Compares the requests per second (RPS) between the direct server and proxy server under increasing connection loads.</w:t>
+      </w:r>
+    </w:p>
+    <w:p>
+      <w:pPr>
+        <w:widowControl/>
+        <w:numPr>
+          <w:ilvl w:val="1"/>
+          <w:numId w:val="50"/>
+        </w:numPr>
+        <w:autoSpaceDE/>
+        <w:autoSpaceDN/>
+        <w:spacing w:after="160" w:line="278" w:lineRule="auto"/>
+        <w:jc w:val="left"/>
+      </w:pPr>
+      <w:r>
+        <w:t>Observes that the proxy server slightly reduces throughput but remains close to the direct server.</w:t>
+      </w:r>
+    </w:p>
+    <w:p>
+      <w:pPr>
+        <w:pStyle w:val="Heading4"/>
+        <w:numPr>
+          <w:ilvl w:val="1"/>
+          <w:numId w:val="51"/>
+        </w:numPr>
+      </w:pPr>
+      <w:r>
+        <w:rPr>
+          <w:b/>
+          <w:bCs/>
+        </w:rPr>
+        <w:lastRenderedPageBreak/>
+        <w:t xml:space="preserve"> </w:t>
+      </w:r>
+      <w:r>
+        <w:rPr>
+          <w:b/>
+          <w:bCs/>
+        </w:rPr>
+        <w:t>Latency Comparison</w:t>
+      </w:r>
+      <w:r>
+        <w:t>:</w:t>
+      </w:r>
+    </w:p>
+    <w:p>
+      <w:pPr>
+        <w:widowControl/>
+        <w:numPr>
+          <w:ilvl w:val="1"/>
+          <w:numId w:val="50"/>
+        </w:numPr>
+        <w:autoSpaceDE/>
+        <w:autoSpaceDN/>
+        <w:spacing w:after="160" w:line="278" w:lineRule="auto"/>
+        <w:jc w:val="left"/>
+      </w:pPr>
+      <w:r>
+        <w:t>Shows the increase in average latency as connections rise for both direct and proxy servers.</w:t>
+      </w:r>
+    </w:p>
+    <w:p>
+      <w:pPr>
+        <w:widowControl/>
+        <w:numPr>
+          <w:ilvl w:val="1"/>
+          <w:numId w:val="50"/>
+        </w:numPr>
+        <w:autoSpaceDE/>
+        <w:autoSpaceDN/>
+        <w:spacing w:after="160" w:line="278" w:lineRule="auto"/>
+        <w:jc w:val="left"/>
+      </w:pPr>
+      <w:r>
+        <w:t>Proxy latency is higher due to the additional processing overhead.</w:t>
+      </w:r>
+    </w:p>
+    <w:p>
+      <w:pPr>
+        <w:jc w:val="left"/>
+      </w:pPr>
+    </w:p>
     <w:sectPr>
       <w:pgSz w:w="12240" w:h="15840"/>
       <w:pgMar w:top="1440" w:right="1440" w:bottom="1440" w:left="1440" w:header="720" w:footer="720" w:gutter="0"/>
@@ -7063,6 +7933,98 @@
     </w:lvl>
   </w:abstractNum>
   <w:abstractNum w:abstractNumId="4" w15:restartNumberingAfterBreak="0">
+    <w:nsid w:val="091171AD"/>
+    <w:multiLevelType w:val="multilevel"/>
+    <w:tmpl w:val="E96C83D2"/>
+    <w:lvl w:ilvl="0">
+      <w:start w:val="1"/>
+      <w:numFmt w:val="decimal"/>
+      <w:lvlText w:val="%1."/>
+      <w:lvlJc w:val="left"/>
+      <w:pPr>
+        <w:ind w:left="360" w:hanging="360"/>
+      </w:pPr>
+      <w:rPr>
+        <w:rFonts w:hint="default"/>
+      </w:rPr>
+    </w:lvl>
+    <w:lvl w:ilvl="1">
+      <w:start w:val="1"/>
+      <w:numFmt w:val="decimal"/>
+      <w:lvlText w:val="4.%2"/>
+      <w:lvlJc w:val="right"/>
+      <w:pPr>
+        <w:ind w:left="720" w:hanging="360"/>
+      </w:pPr>
+      <w:rPr>
+        <w:rFonts w:hint="default"/>
+      </w:rPr>
+    </w:lvl>
+    <w:lvl w:ilvl="2">
+      <w:start w:val="1"/>
+      <w:numFmt w:val="decimal"/>
+      <w:lvlText w:val="%1.%2.%3."/>
+      <w:lvlJc w:val="left"/>
+      <w:pPr>
+        <w:ind w:left="1224" w:hanging="504"/>
+      </w:pPr>
+    </w:lvl>
+    <w:lvl w:ilvl="3">
+      <w:start w:val="1"/>
+      <w:numFmt w:val="decimal"/>
+      <w:lvlText w:val="%1.%2.%3.%4."/>
+      <w:lvlJc w:val="left"/>
+      <w:pPr>
+        <w:ind w:left="1728" w:hanging="648"/>
+      </w:pPr>
+    </w:lvl>
+    <w:lvl w:ilvl="4">
+      <w:start w:val="1"/>
+      <w:numFmt w:val="decimal"/>
+      <w:lvlText w:val="%1.%2.%3.%4.%5."/>
+      <w:lvlJc w:val="left"/>
+      <w:pPr>
+        <w:ind w:left="2232" w:hanging="792"/>
+      </w:pPr>
+    </w:lvl>
+    <w:lvl w:ilvl="5">
+      <w:start w:val="1"/>
+      <w:numFmt w:val="decimal"/>
+      <w:lvlText w:val="%1.%2.%3.%4.%5.%6."/>
+      <w:lvlJc w:val="left"/>
+      <w:pPr>
+        <w:ind w:left="2736" w:hanging="936"/>
+      </w:pPr>
+    </w:lvl>
+    <w:lvl w:ilvl="6">
+      <w:start w:val="1"/>
+      <w:numFmt w:val="decimal"/>
+      <w:lvlText w:val="%1.%2.%3.%4.%5.%6.%7."/>
+      <w:lvlJc w:val="left"/>
+      <w:pPr>
+        <w:ind w:left="3240" w:hanging="1080"/>
+      </w:pPr>
+    </w:lvl>
+    <w:lvl w:ilvl="7">
+      <w:start w:val="1"/>
+      <w:numFmt w:val="decimal"/>
+      <w:lvlText w:val="%1.%2.%3.%4.%5.%6.%7.%8."/>
+      <w:lvlJc w:val="left"/>
+      <w:pPr>
+        <w:ind w:left="3744" w:hanging="1224"/>
+      </w:pPr>
+    </w:lvl>
+    <w:lvl w:ilvl="8">
+      <w:start w:val="1"/>
+      <w:numFmt w:val="decimal"/>
+      <w:lvlText w:val="%1.%2.%3.%4.%5.%6.%7.%8.%9."/>
+      <w:lvlJc w:val="left"/>
+      <w:pPr>
+        <w:ind w:left="4320" w:hanging="1440"/>
+      </w:pPr>
+    </w:lvl>
+  </w:abstractNum>
+  <w:abstractNum w:abstractNumId="5" w15:restartNumberingAfterBreak="0">
     <w:nsid w:val="096D54B7"/>
     <w:multiLevelType w:val="multilevel"/>
     <w:tmpl w:val="77CE7DA4"/>
@@ -7211,7 +8173,7 @@
       </w:rPr>
     </w:lvl>
   </w:abstractNum>
-  <w:abstractNum w:abstractNumId="5" w15:restartNumberingAfterBreak="0">
+  <w:abstractNum w:abstractNumId="6" w15:restartNumberingAfterBreak="0">
     <w:nsid w:val="0C7A4782"/>
     <w:multiLevelType w:val="multilevel"/>
     <w:tmpl w:val="82488126"/>
@@ -7331,7 +8293,7 @@
       </w:pPr>
     </w:lvl>
   </w:abstractNum>
-  <w:abstractNum w:abstractNumId="6" w15:restartNumberingAfterBreak="0">
+  <w:abstractNum w:abstractNumId="7" w15:restartNumberingAfterBreak="0">
     <w:nsid w:val="0F914EC3"/>
     <w:multiLevelType w:val="multilevel"/>
     <w:tmpl w:val="A060F080"/>
@@ -7447,7 +8409,7 @@
       </w:pPr>
     </w:lvl>
   </w:abstractNum>
-  <w:abstractNum w:abstractNumId="7" w15:restartNumberingAfterBreak="0">
+  <w:abstractNum w:abstractNumId="8" w15:restartNumberingAfterBreak="0">
     <w:nsid w:val="116868DE"/>
     <w:multiLevelType w:val="multilevel"/>
     <w:tmpl w:val="B3E617A4"/>
@@ -7564,7 +8526,7 @@
       </w:pPr>
     </w:lvl>
   </w:abstractNum>
-  <w:abstractNum w:abstractNumId="8" w15:restartNumberingAfterBreak="0">
+  <w:abstractNum w:abstractNumId="9" w15:restartNumberingAfterBreak="0">
     <w:nsid w:val="15D0096D"/>
     <w:multiLevelType w:val="multilevel"/>
     <w:tmpl w:val="B80657BA"/>
@@ -7681,7 +8643,305 @@
       </w:pPr>
     </w:lvl>
   </w:abstractNum>
-  <w:abstractNum w:abstractNumId="9" w15:restartNumberingAfterBreak="0">
+  <w:abstractNum w:abstractNumId="10" w15:restartNumberingAfterBreak="0">
+    <w:nsid w:val="183F6CC9"/>
+    <w:multiLevelType w:val="multilevel"/>
+    <w:tmpl w:val="4F0857DC"/>
+    <w:lvl w:ilvl="0">
+      <w:start w:val="1"/>
+      <w:numFmt w:val="bullet"/>
+      <w:lvlText w:val=""/>
+      <w:lvlJc w:val="left"/>
+      <w:pPr>
+        <w:tabs>
+          <w:tab w:val="num" w:pos="1080"/>
+        </w:tabs>
+        <w:ind w:left="1080" w:hanging="360"/>
+      </w:pPr>
+      <w:rPr>
+        <w:rFonts w:ascii="Symbol" w:hAnsi="Symbol" w:hint="default"/>
+        <w:sz w:val="20"/>
+      </w:rPr>
+    </w:lvl>
+    <w:lvl w:ilvl="1" w:tentative="1">
+      <w:start w:val="1"/>
+      <w:numFmt w:val="bullet"/>
+      <w:lvlText w:val="o"/>
+      <w:lvlJc w:val="left"/>
+      <w:pPr>
+        <w:tabs>
+          <w:tab w:val="num" w:pos="1800"/>
+        </w:tabs>
+        <w:ind w:left="1800" w:hanging="360"/>
+      </w:pPr>
+      <w:rPr>
+        <w:rFonts w:ascii="Courier New" w:hAnsi="Courier New" w:hint="default"/>
+        <w:sz w:val="20"/>
+      </w:rPr>
+    </w:lvl>
+    <w:lvl w:ilvl="2" w:tentative="1">
+      <w:start w:val="1"/>
+      <w:numFmt w:val="bullet"/>
+      <w:lvlText w:val=""/>
+      <w:lvlJc w:val="left"/>
+      <w:pPr>
+        <w:tabs>
+          <w:tab w:val="num" w:pos="2520"/>
+        </w:tabs>
+        <w:ind w:left="2520" w:hanging="360"/>
+      </w:pPr>
+      <w:rPr>
+        <w:rFonts w:ascii="Wingdings" w:hAnsi="Wingdings" w:hint="default"/>
+        <w:sz w:val="20"/>
+      </w:rPr>
+    </w:lvl>
+    <w:lvl w:ilvl="3" w:tentative="1">
+      <w:start w:val="1"/>
+      <w:numFmt w:val="bullet"/>
+      <w:lvlText w:val=""/>
+      <w:lvlJc w:val="left"/>
+      <w:pPr>
+        <w:tabs>
+          <w:tab w:val="num" w:pos="3240"/>
+        </w:tabs>
+        <w:ind w:left="3240" w:hanging="360"/>
+      </w:pPr>
+      <w:rPr>
+        <w:rFonts w:ascii="Wingdings" w:hAnsi="Wingdings" w:hint="default"/>
+        <w:sz w:val="20"/>
+      </w:rPr>
+    </w:lvl>
+    <w:lvl w:ilvl="4" w:tentative="1">
+      <w:start w:val="1"/>
+      <w:numFmt w:val="bullet"/>
+      <w:lvlText w:val=""/>
+      <w:lvlJc w:val="left"/>
+      <w:pPr>
+        <w:tabs>
+          <w:tab w:val="num" w:pos="3960"/>
+        </w:tabs>
+        <w:ind w:left="3960" w:hanging="360"/>
+      </w:pPr>
+      <w:rPr>
+        <w:rFonts w:ascii="Wingdings" w:hAnsi="Wingdings" w:hint="default"/>
+        <w:sz w:val="20"/>
+      </w:rPr>
+    </w:lvl>
+    <w:lvl w:ilvl="5" w:tentative="1">
+      <w:start w:val="1"/>
+      <w:numFmt w:val="bullet"/>
+      <w:lvlText w:val=""/>
+      <w:lvlJc w:val="left"/>
+      <w:pPr>
+        <w:tabs>
+          <w:tab w:val="num" w:pos="4680"/>
+        </w:tabs>
+        <w:ind w:left="4680" w:hanging="360"/>
+      </w:pPr>
+      <w:rPr>
+        <w:rFonts w:ascii="Wingdings" w:hAnsi="Wingdings" w:hint="default"/>
+        <w:sz w:val="20"/>
+      </w:rPr>
+    </w:lvl>
+    <w:lvl w:ilvl="6" w:tentative="1">
+      <w:start w:val="1"/>
+      <w:numFmt w:val="bullet"/>
+      <w:lvlText w:val=""/>
+      <w:lvlJc w:val="left"/>
+      <w:pPr>
+        <w:tabs>
+          <w:tab w:val="num" w:pos="5400"/>
+        </w:tabs>
+        <w:ind w:left="5400" w:hanging="360"/>
+      </w:pPr>
+      <w:rPr>
+        <w:rFonts w:ascii="Wingdings" w:hAnsi="Wingdings" w:hint="default"/>
+        <w:sz w:val="20"/>
+      </w:rPr>
+    </w:lvl>
+    <w:lvl w:ilvl="7" w:tentative="1">
+      <w:start w:val="1"/>
+      <w:numFmt w:val="bullet"/>
+      <w:lvlText w:val=""/>
+      <w:lvlJc w:val="left"/>
+      <w:pPr>
+        <w:tabs>
+          <w:tab w:val="num" w:pos="6120"/>
+        </w:tabs>
+        <w:ind w:left="6120" w:hanging="360"/>
+      </w:pPr>
+      <w:rPr>
+        <w:rFonts w:ascii="Wingdings" w:hAnsi="Wingdings" w:hint="default"/>
+        <w:sz w:val="20"/>
+      </w:rPr>
+    </w:lvl>
+    <w:lvl w:ilvl="8" w:tentative="1">
+      <w:start w:val="1"/>
+      <w:numFmt w:val="bullet"/>
+      <w:lvlText w:val=""/>
+      <w:lvlJc w:val="left"/>
+      <w:pPr>
+        <w:tabs>
+          <w:tab w:val="num" w:pos="6840"/>
+        </w:tabs>
+        <w:ind w:left="6840" w:hanging="360"/>
+      </w:pPr>
+      <w:rPr>
+        <w:rFonts w:ascii="Wingdings" w:hAnsi="Wingdings" w:hint="default"/>
+        <w:sz w:val="20"/>
+      </w:rPr>
+    </w:lvl>
+  </w:abstractNum>
+  <w:abstractNum w:abstractNumId="11" w15:restartNumberingAfterBreak="0">
+    <w:nsid w:val="18F80A87"/>
+    <w:multiLevelType w:val="multilevel"/>
+    <w:tmpl w:val="FC2A86D4"/>
+    <w:lvl w:ilvl="0">
+      <w:start w:val="1"/>
+      <w:numFmt w:val="bullet"/>
+      <w:lvlText w:val=""/>
+      <w:lvlJc w:val="left"/>
+      <w:pPr>
+        <w:tabs>
+          <w:tab w:val="num" w:pos="1080"/>
+        </w:tabs>
+        <w:ind w:left="1080" w:hanging="360"/>
+      </w:pPr>
+      <w:rPr>
+        <w:rFonts w:ascii="Symbol" w:hAnsi="Symbol" w:hint="default"/>
+        <w:sz w:val="20"/>
+      </w:rPr>
+    </w:lvl>
+    <w:lvl w:ilvl="1" w:tentative="1">
+      <w:start w:val="1"/>
+      <w:numFmt w:val="bullet"/>
+      <w:lvlText w:val="o"/>
+      <w:lvlJc w:val="left"/>
+      <w:pPr>
+        <w:tabs>
+          <w:tab w:val="num" w:pos="1800"/>
+        </w:tabs>
+        <w:ind w:left="1800" w:hanging="360"/>
+      </w:pPr>
+      <w:rPr>
+        <w:rFonts w:ascii="Courier New" w:hAnsi="Courier New" w:hint="default"/>
+        <w:sz w:val="20"/>
+      </w:rPr>
+    </w:lvl>
+    <w:lvl w:ilvl="2" w:tentative="1">
+      <w:start w:val="1"/>
+      <w:numFmt w:val="bullet"/>
+      <w:lvlText w:val=""/>
+      <w:lvlJc w:val="left"/>
+      <w:pPr>
+        <w:tabs>
+          <w:tab w:val="num" w:pos="2520"/>
+        </w:tabs>
+        <w:ind w:left="2520" w:hanging="360"/>
+      </w:pPr>
+      <w:rPr>
+        <w:rFonts w:ascii="Wingdings" w:hAnsi="Wingdings" w:hint="default"/>
+        <w:sz w:val="20"/>
+      </w:rPr>
+    </w:lvl>
+    <w:lvl w:ilvl="3" w:tentative="1">
+      <w:start w:val="1"/>
+      <w:numFmt w:val="bullet"/>
+      <w:lvlText w:val=""/>
+      <w:lvlJc w:val="left"/>
+      <w:pPr>
+        <w:tabs>
+          <w:tab w:val="num" w:pos="3240"/>
+        </w:tabs>
+        <w:ind w:left="3240" w:hanging="360"/>
+      </w:pPr>
+      <w:rPr>
+        <w:rFonts w:ascii="Wingdings" w:hAnsi="Wingdings" w:hint="default"/>
+        <w:sz w:val="20"/>
+      </w:rPr>
+    </w:lvl>
+    <w:lvl w:ilvl="4" w:tentative="1">
+      <w:start w:val="1"/>
+      <w:numFmt w:val="bullet"/>
+      <w:lvlText w:val=""/>
+      <w:lvlJc w:val="left"/>
+      <w:pPr>
+        <w:tabs>
+          <w:tab w:val="num" w:pos="3960"/>
+        </w:tabs>
+        <w:ind w:left="3960" w:hanging="360"/>
+      </w:pPr>
+      <w:rPr>
+        <w:rFonts w:ascii="Wingdings" w:hAnsi="Wingdings" w:hint="default"/>
+        <w:sz w:val="20"/>
+      </w:rPr>
+    </w:lvl>
+    <w:lvl w:ilvl="5" w:tentative="1">
+      <w:start w:val="1"/>
+      <w:numFmt w:val="bullet"/>
+      <w:lvlText w:val=""/>
+      <w:lvlJc w:val="left"/>
+      <w:pPr>
+        <w:tabs>
+          <w:tab w:val="num" w:pos="4680"/>
+        </w:tabs>
+        <w:ind w:left="4680" w:hanging="360"/>
+      </w:pPr>
+      <w:rPr>
+        <w:rFonts w:ascii="Wingdings" w:hAnsi="Wingdings" w:hint="default"/>
+        <w:sz w:val="20"/>
+      </w:rPr>
+    </w:lvl>
+    <w:lvl w:ilvl="6" w:tentative="1">
+      <w:start w:val="1"/>
+      <w:numFmt w:val="bullet"/>
+      <w:lvlText w:val=""/>
+      <w:lvlJc w:val="left"/>
+      <w:pPr>
+        <w:tabs>
+          <w:tab w:val="num" w:pos="5400"/>
+        </w:tabs>
+        <w:ind w:left="5400" w:hanging="360"/>
+      </w:pPr>
+      <w:rPr>
+        <w:rFonts w:ascii="Wingdings" w:hAnsi="Wingdings" w:hint="default"/>
+        <w:sz w:val="20"/>
+      </w:rPr>
+    </w:lvl>
+    <w:lvl w:ilvl="7" w:tentative="1">
+      <w:start w:val="1"/>
+      <w:numFmt w:val="bullet"/>
+      <w:lvlText w:val=""/>
+      <w:lvlJc w:val="left"/>
+      <w:pPr>
+        <w:tabs>
+          <w:tab w:val="num" w:pos="6120"/>
+        </w:tabs>
+        <w:ind w:left="6120" w:hanging="360"/>
+      </w:pPr>
+      <w:rPr>
+        <w:rFonts w:ascii="Wingdings" w:hAnsi="Wingdings" w:hint="default"/>
+        <w:sz w:val="20"/>
+      </w:rPr>
+    </w:lvl>
+    <w:lvl w:ilvl="8" w:tentative="1">
+      <w:start w:val="1"/>
+      <w:numFmt w:val="bullet"/>
+      <w:lvlText w:val=""/>
+      <w:lvlJc w:val="left"/>
+      <w:pPr>
+        <w:tabs>
+          <w:tab w:val="num" w:pos="6840"/>
+        </w:tabs>
+        <w:ind w:left="6840" w:hanging="360"/>
+      </w:pPr>
+      <w:rPr>
+        <w:rFonts w:ascii="Wingdings" w:hAnsi="Wingdings" w:hint="default"/>
+        <w:sz w:val="20"/>
+      </w:rPr>
+    </w:lvl>
+  </w:abstractNum>
+  <w:abstractNum w:abstractNumId="12" w15:restartNumberingAfterBreak="0">
     <w:nsid w:val="1C3A253F"/>
     <w:multiLevelType w:val="multilevel"/>
     <w:tmpl w:val="566CF66A"/>
@@ -7830,7 +9090,7 @@
       </w:rPr>
     </w:lvl>
   </w:abstractNum>
-  <w:abstractNum w:abstractNumId="10" w15:restartNumberingAfterBreak="0">
+  <w:abstractNum w:abstractNumId="13" w15:restartNumberingAfterBreak="0">
     <w:nsid w:val="1DD23EA7"/>
     <w:multiLevelType w:val="multilevel"/>
     <w:tmpl w:val="82488126"/>
@@ -7950,7 +9210,7 @@
       </w:pPr>
     </w:lvl>
   </w:abstractNum>
-  <w:abstractNum w:abstractNumId="11" w15:restartNumberingAfterBreak="0">
+  <w:abstractNum w:abstractNumId="14" w15:restartNumberingAfterBreak="0">
     <w:nsid w:val="23E67825"/>
     <w:multiLevelType w:val="multilevel"/>
     <w:tmpl w:val="FDE04676"/>
@@ -8099,7 +9359,93 @@
       </w:rPr>
     </w:lvl>
   </w:abstractNum>
-  <w:abstractNum w:abstractNumId="12" w15:restartNumberingAfterBreak="0">
+  <w:abstractNum w:abstractNumId="15" w15:restartNumberingAfterBreak="0">
+    <w:nsid w:val="264F55B5"/>
+    <w:multiLevelType w:val="multilevel"/>
+    <w:tmpl w:val="0409001F"/>
+    <w:lvl w:ilvl="0">
+      <w:start w:val="1"/>
+      <w:numFmt w:val="decimal"/>
+      <w:lvlText w:val="%1."/>
+      <w:lvlJc w:val="left"/>
+      <w:pPr>
+        <w:ind w:left="360" w:hanging="360"/>
+      </w:pPr>
+    </w:lvl>
+    <w:lvl w:ilvl="1">
+      <w:start w:val="1"/>
+      <w:numFmt w:val="decimal"/>
+      <w:lvlText w:val="%1.%2."/>
+      <w:lvlJc w:val="left"/>
+      <w:pPr>
+        <w:ind w:left="792" w:hanging="432"/>
+      </w:pPr>
+    </w:lvl>
+    <w:lvl w:ilvl="2">
+      <w:start w:val="1"/>
+      <w:numFmt w:val="decimal"/>
+      <w:lvlText w:val="%1.%2.%3."/>
+      <w:lvlJc w:val="left"/>
+      <w:pPr>
+        <w:ind w:left="1224" w:hanging="504"/>
+      </w:pPr>
+    </w:lvl>
+    <w:lvl w:ilvl="3">
+      <w:start w:val="1"/>
+      <w:numFmt w:val="decimal"/>
+      <w:lvlText w:val="%1.%2.%3.%4."/>
+      <w:lvlJc w:val="left"/>
+      <w:pPr>
+        <w:ind w:left="1728" w:hanging="648"/>
+      </w:pPr>
+    </w:lvl>
+    <w:lvl w:ilvl="4">
+      <w:start w:val="1"/>
+      <w:numFmt w:val="decimal"/>
+      <w:lvlText w:val="%1.%2.%3.%4.%5."/>
+      <w:lvlJc w:val="left"/>
+      <w:pPr>
+        <w:ind w:left="2232" w:hanging="792"/>
+      </w:pPr>
+    </w:lvl>
+    <w:lvl w:ilvl="5">
+      <w:start w:val="1"/>
+      <w:numFmt w:val="decimal"/>
+      <w:lvlText w:val="%1.%2.%3.%4.%5.%6."/>
+      <w:lvlJc w:val="left"/>
+      <w:pPr>
+        <w:ind w:left="2736" w:hanging="936"/>
+      </w:pPr>
+    </w:lvl>
+    <w:lvl w:ilvl="6">
+      <w:start w:val="1"/>
+      <w:numFmt w:val="decimal"/>
+      <w:lvlText w:val="%1.%2.%3.%4.%5.%6.%7."/>
+      <w:lvlJc w:val="left"/>
+      <w:pPr>
+        <w:ind w:left="3240" w:hanging="1080"/>
+      </w:pPr>
+    </w:lvl>
+    <w:lvl w:ilvl="7">
+      <w:start w:val="1"/>
+      <w:numFmt w:val="decimal"/>
+      <w:lvlText w:val="%1.%2.%3.%4.%5.%6.%7.%8."/>
+      <w:lvlJc w:val="left"/>
+      <w:pPr>
+        <w:ind w:left="3744" w:hanging="1224"/>
+      </w:pPr>
+    </w:lvl>
+    <w:lvl w:ilvl="8">
+      <w:start w:val="1"/>
+      <w:numFmt w:val="decimal"/>
+      <w:lvlText w:val="%1.%2.%3.%4.%5.%6.%7.%8.%9."/>
+      <w:lvlJc w:val="left"/>
+      <w:pPr>
+        <w:ind w:left="4320" w:hanging="1440"/>
+      </w:pPr>
+    </w:lvl>
+  </w:abstractNum>
+  <w:abstractNum w:abstractNumId="16" w15:restartNumberingAfterBreak="0">
     <w:nsid w:val="26F833C2"/>
     <w:multiLevelType w:val="multilevel"/>
     <w:tmpl w:val="BD90AD18"/>
@@ -8248,7 +9594,7 @@
       </w:rPr>
     </w:lvl>
   </w:abstractNum>
-  <w:abstractNum w:abstractNumId="13" w15:restartNumberingAfterBreak="0">
+  <w:abstractNum w:abstractNumId="17" w15:restartNumberingAfterBreak="0">
     <w:nsid w:val="2A9B40FD"/>
     <w:multiLevelType w:val="multilevel"/>
     <w:tmpl w:val="82488126"/>
@@ -8368,7 +9714,7 @@
       </w:pPr>
     </w:lvl>
   </w:abstractNum>
-  <w:abstractNum w:abstractNumId="14" w15:restartNumberingAfterBreak="0">
+  <w:abstractNum w:abstractNumId="18" w15:restartNumberingAfterBreak="0">
     <w:nsid w:val="2D0671E3"/>
     <w:multiLevelType w:val="hybridMultilevel"/>
     <w:tmpl w:val="D1A2DA40"/>
@@ -8457,7 +9803,7 @@
       </w:pPr>
     </w:lvl>
   </w:abstractNum>
-  <w:abstractNum w:abstractNumId="15" w15:restartNumberingAfterBreak="0">
+  <w:abstractNum w:abstractNumId="19" w15:restartNumberingAfterBreak="0">
     <w:nsid w:val="2E024BD9"/>
     <w:multiLevelType w:val="multilevel"/>
     <w:tmpl w:val="1F4042B0"/>
@@ -8606,7 +9952,7 @@
       </w:rPr>
     </w:lvl>
   </w:abstractNum>
-  <w:abstractNum w:abstractNumId="16" w15:restartNumberingAfterBreak="0">
+  <w:abstractNum w:abstractNumId="20" w15:restartNumberingAfterBreak="0">
     <w:nsid w:val="35703AD2"/>
     <w:multiLevelType w:val="multilevel"/>
     <w:tmpl w:val="9FF04800"/>
@@ -8719,7 +10065,7 @@
       </w:pPr>
     </w:lvl>
   </w:abstractNum>
-  <w:abstractNum w:abstractNumId="17" w15:restartNumberingAfterBreak="0">
+  <w:abstractNum w:abstractNumId="21" w15:restartNumberingAfterBreak="0">
     <w:nsid w:val="37822962"/>
     <w:multiLevelType w:val="multilevel"/>
     <w:tmpl w:val="86029A50"/>
@@ -8868,7 +10214,7 @@
       </w:rPr>
     </w:lvl>
   </w:abstractNum>
-  <w:abstractNum w:abstractNumId="18" w15:restartNumberingAfterBreak="0">
+  <w:abstractNum w:abstractNumId="22" w15:restartNumberingAfterBreak="0">
     <w:nsid w:val="38252253"/>
     <w:multiLevelType w:val="multilevel"/>
     <w:tmpl w:val="1EE0F31A"/>
@@ -9017,7 +10363,7 @@
       </w:rPr>
     </w:lvl>
   </w:abstractNum>
-  <w:abstractNum w:abstractNumId="19" w15:restartNumberingAfterBreak="0">
+  <w:abstractNum w:abstractNumId="23" w15:restartNumberingAfterBreak="0">
     <w:nsid w:val="38960609"/>
     <w:multiLevelType w:val="hybridMultilevel"/>
     <w:tmpl w:val="54689B52"/>
@@ -9106,7 +10452,7 @@
       </w:pPr>
     </w:lvl>
   </w:abstractNum>
-  <w:abstractNum w:abstractNumId="20" w15:restartNumberingAfterBreak="0">
+  <w:abstractNum w:abstractNumId="24" w15:restartNumberingAfterBreak="0">
     <w:nsid w:val="3A46457B"/>
     <w:multiLevelType w:val="multilevel"/>
     <w:tmpl w:val="60AC113C"/>
@@ -9255,7 +10601,7 @@
       </w:rPr>
     </w:lvl>
   </w:abstractNum>
-  <w:abstractNum w:abstractNumId="21" w15:restartNumberingAfterBreak="0">
+  <w:abstractNum w:abstractNumId="25" w15:restartNumberingAfterBreak="0">
     <w:nsid w:val="3CAD0245"/>
     <w:multiLevelType w:val="multilevel"/>
     <w:tmpl w:val="908CD1F0"/>
@@ -9404,7 +10750,99 @@
       </w:rPr>
     </w:lvl>
   </w:abstractNum>
-  <w:abstractNum w:abstractNumId="22" w15:restartNumberingAfterBreak="0">
+  <w:abstractNum w:abstractNumId="26" w15:restartNumberingAfterBreak="0">
+    <w:nsid w:val="3D0C408D"/>
+    <w:multiLevelType w:val="multilevel"/>
+    <w:tmpl w:val="E96C83D2"/>
+    <w:lvl w:ilvl="0">
+      <w:start w:val="1"/>
+      <w:numFmt w:val="decimal"/>
+      <w:lvlText w:val="%1."/>
+      <w:lvlJc w:val="left"/>
+      <w:pPr>
+        <w:ind w:left="360" w:hanging="360"/>
+      </w:pPr>
+      <w:rPr>
+        <w:rFonts w:hint="default"/>
+      </w:rPr>
+    </w:lvl>
+    <w:lvl w:ilvl="1">
+      <w:start w:val="1"/>
+      <w:numFmt w:val="decimal"/>
+      <w:lvlText w:val="4.%2"/>
+      <w:lvlJc w:val="right"/>
+      <w:pPr>
+        <w:ind w:left="720" w:hanging="360"/>
+      </w:pPr>
+      <w:rPr>
+        <w:rFonts w:hint="default"/>
+      </w:rPr>
+    </w:lvl>
+    <w:lvl w:ilvl="2">
+      <w:start w:val="1"/>
+      <w:numFmt w:val="decimal"/>
+      <w:lvlText w:val="%1.%2.%3."/>
+      <w:lvlJc w:val="left"/>
+      <w:pPr>
+        <w:ind w:left="1224" w:hanging="504"/>
+      </w:pPr>
+    </w:lvl>
+    <w:lvl w:ilvl="3">
+      <w:start w:val="1"/>
+      <w:numFmt w:val="decimal"/>
+      <w:lvlText w:val="%1.%2.%3.%4."/>
+      <w:lvlJc w:val="left"/>
+      <w:pPr>
+        <w:ind w:left="1728" w:hanging="648"/>
+      </w:pPr>
+    </w:lvl>
+    <w:lvl w:ilvl="4">
+      <w:start w:val="1"/>
+      <w:numFmt w:val="decimal"/>
+      <w:lvlText w:val="%1.%2.%3.%4.%5."/>
+      <w:lvlJc w:val="left"/>
+      <w:pPr>
+        <w:ind w:left="2232" w:hanging="792"/>
+      </w:pPr>
+    </w:lvl>
+    <w:lvl w:ilvl="5">
+      <w:start w:val="1"/>
+      <w:numFmt w:val="decimal"/>
+      <w:lvlText w:val="%1.%2.%3.%4.%5.%6."/>
+      <w:lvlJc w:val="left"/>
+      <w:pPr>
+        <w:ind w:left="2736" w:hanging="936"/>
+      </w:pPr>
+    </w:lvl>
+    <w:lvl w:ilvl="6">
+      <w:start w:val="1"/>
+      <w:numFmt w:val="decimal"/>
+      <w:lvlText w:val="%1.%2.%3.%4.%5.%6.%7."/>
+      <w:lvlJc w:val="left"/>
+      <w:pPr>
+        <w:ind w:left="3240" w:hanging="1080"/>
+      </w:pPr>
+    </w:lvl>
+    <w:lvl w:ilvl="7">
+      <w:start w:val="1"/>
+      <w:numFmt w:val="decimal"/>
+      <w:lvlText w:val="%1.%2.%3.%4.%5.%6.%7.%8."/>
+      <w:lvlJc w:val="left"/>
+      <w:pPr>
+        <w:ind w:left="3744" w:hanging="1224"/>
+      </w:pPr>
+    </w:lvl>
+    <w:lvl w:ilvl="8">
+      <w:start w:val="1"/>
+      <w:numFmt w:val="decimal"/>
+      <w:lvlText w:val="%1.%2.%3.%4.%5.%6.%7.%8.%9."/>
+      <w:lvlJc w:val="left"/>
+      <w:pPr>
+        <w:ind w:left="4320" w:hanging="1440"/>
+      </w:pPr>
+    </w:lvl>
+  </w:abstractNum>
+  <w:abstractNum w:abstractNumId="27" w15:restartNumberingAfterBreak="0">
     <w:nsid w:val="44AD622C"/>
     <w:multiLevelType w:val="multilevel"/>
     <w:tmpl w:val="F8A8FC3C"/>
@@ -9553,7 +10991,7 @@
       </w:rPr>
     </w:lvl>
   </w:abstractNum>
-  <w:abstractNum w:abstractNumId="23" w15:restartNumberingAfterBreak="0">
+  <w:abstractNum w:abstractNumId="28" w15:restartNumberingAfterBreak="0">
     <w:nsid w:val="45C13784"/>
     <w:multiLevelType w:val="multilevel"/>
     <w:tmpl w:val="0409001F"/>
@@ -9639,7 +11077,7 @@
       </w:pPr>
     </w:lvl>
   </w:abstractNum>
-  <w:abstractNum w:abstractNumId="24" w15:restartNumberingAfterBreak="0">
+  <w:abstractNum w:abstractNumId="29" w15:restartNumberingAfterBreak="0">
     <w:nsid w:val="46D04C2D"/>
     <w:multiLevelType w:val="multilevel"/>
     <w:tmpl w:val="1C74EDD2"/>
@@ -9752,7 +11190,7 @@
       </w:pPr>
     </w:lvl>
   </w:abstractNum>
-  <w:abstractNum w:abstractNumId="25" w15:restartNumberingAfterBreak="0">
+  <w:abstractNum w:abstractNumId="30" w15:restartNumberingAfterBreak="0">
     <w:nsid w:val="4B4B3744"/>
     <w:multiLevelType w:val="hybridMultilevel"/>
     <w:tmpl w:val="5E6A5C50"/>
@@ -9843,7 +11281,7 @@
       </w:pPr>
     </w:lvl>
   </w:abstractNum>
-  <w:abstractNum w:abstractNumId="26" w15:restartNumberingAfterBreak="0">
+  <w:abstractNum w:abstractNumId="31" w15:restartNumberingAfterBreak="0">
     <w:nsid w:val="4F036776"/>
     <w:multiLevelType w:val="multilevel"/>
     <w:tmpl w:val="82488126"/>
@@ -9963,7 +11401,7 @@
       </w:pPr>
     </w:lvl>
   </w:abstractNum>
-  <w:abstractNum w:abstractNumId="27" w15:restartNumberingAfterBreak="0">
+  <w:abstractNum w:abstractNumId="32" w15:restartNumberingAfterBreak="0">
     <w:nsid w:val="54BD1B57"/>
     <w:multiLevelType w:val="multilevel"/>
     <w:tmpl w:val="00D0A568"/>
@@ -10080,7 +11518,7 @@
       </w:pPr>
     </w:lvl>
   </w:abstractNum>
-  <w:abstractNum w:abstractNumId="28" w15:restartNumberingAfterBreak="0">
+  <w:abstractNum w:abstractNumId="33" w15:restartNumberingAfterBreak="0">
     <w:nsid w:val="575C2C3A"/>
     <w:multiLevelType w:val="multilevel"/>
     <w:tmpl w:val="E5047B7C"/>
@@ -10197,7 +11635,7 @@
       </w:pPr>
     </w:lvl>
   </w:abstractNum>
-  <w:abstractNum w:abstractNumId="29" w15:restartNumberingAfterBreak="0">
+  <w:abstractNum w:abstractNumId="34" w15:restartNumberingAfterBreak="0">
     <w:nsid w:val="59415D45"/>
     <w:multiLevelType w:val="multilevel"/>
     <w:tmpl w:val="0409001D"/>
@@ -10283,7 +11721,7 @@
       </w:pPr>
     </w:lvl>
   </w:abstractNum>
-  <w:abstractNum w:abstractNumId="30" w15:restartNumberingAfterBreak="0">
+  <w:abstractNum w:abstractNumId="35" w15:restartNumberingAfterBreak="0">
     <w:nsid w:val="596248FA"/>
     <w:multiLevelType w:val="multilevel"/>
     <w:tmpl w:val="D7F8F262"/>
@@ -10432,7 +11870,7 @@
       </w:rPr>
     </w:lvl>
   </w:abstractNum>
-  <w:abstractNum w:abstractNumId="31" w15:restartNumberingAfterBreak="0">
+  <w:abstractNum w:abstractNumId="36" w15:restartNumberingAfterBreak="0">
     <w:nsid w:val="5CF91656"/>
     <w:multiLevelType w:val="multilevel"/>
     <w:tmpl w:val="2812A16C"/>
@@ -10581,7 +12019,7 @@
       </w:rPr>
     </w:lvl>
   </w:abstractNum>
-  <w:abstractNum w:abstractNumId="32" w15:restartNumberingAfterBreak="0">
+  <w:abstractNum w:abstractNumId="37" w15:restartNumberingAfterBreak="0">
     <w:nsid w:val="5E095AEA"/>
     <w:multiLevelType w:val="multilevel"/>
     <w:tmpl w:val="C3AC28F8"/>
@@ -10702,7 +12140,7 @@
       </w:rPr>
     </w:lvl>
   </w:abstractNum>
-  <w:abstractNum w:abstractNumId="33" w15:restartNumberingAfterBreak="0">
+  <w:abstractNum w:abstractNumId="38" w15:restartNumberingAfterBreak="0">
     <w:nsid w:val="62B926C5"/>
     <w:multiLevelType w:val="multilevel"/>
     <w:tmpl w:val="16925640"/>
@@ -10851,7 +12289,7 @@
       </w:rPr>
     </w:lvl>
   </w:abstractNum>
-  <w:abstractNum w:abstractNumId="34" w15:restartNumberingAfterBreak="0">
+  <w:abstractNum w:abstractNumId="39" w15:restartNumberingAfterBreak="0">
     <w:nsid w:val="63FA3C99"/>
     <w:multiLevelType w:val="hybridMultilevel"/>
     <w:tmpl w:val="D5C81496"/>
@@ -10964,7 +12402,7 @@
       </w:rPr>
     </w:lvl>
   </w:abstractNum>
-  <w:abstractNum w:abstractNumId="35" w15:restartNumberingAfterBreak="0">
+  <w:abstractNum w:abstractNumId="40" w15:restartNumberingAfterBreak="0">
     <w:nsid w:val="66E100CB"/>
     <w:multiLevelType w:val="hybridMultilevel"/>
     <w:tmpl w:val="63BC98D6"/>
@@ -11077,7 +12515,7 @@
       </w:rPr>
     </w:lvl>
   </w:abstractNum>
-  <w:abstractNum w:abstractNumId="36" w15:restartNumberingAfterBreak="0">
+  <w:abstractNum w:abstractNumId="41" w15:restartNumberingAfterBreak="0">
     <w:nsid w:val="673656CA"/>
     <w:multiLevelType w:val="multilevel"/>
     <w:tmpl w:val="A0683A10"/>
@@ -11226,7 +12664,7 @@
       </w:rPr>
     </w:lvl>
   </w:abstractNum>
-  <w:abstractNum w:abstractNumId="37" w15:restartNumberingAfterBreak="0">
+  <w:abstractNum w:abstractNumId="42" w15:restartNumberingAfterBreak="0">
     <w:nsid w:val="67CC3EDB"/>
     <w:multiLevelType w:val="hybridMultilevel"/>
     <w:tmpl w:val="4C9EC88C"/>
@@ -11339,7 +12777,7 @@
       </w:rPr>
     </w:lvl>
   </w:abstractNum>
-  <w:abstractNum w:abstractNumId="38" w15:restartNumberingAfterBreak="0">
+  <w:abstractNum w:abstractNumId="43" w15:restartNumberingAfterBreak="0">
     <w:nsid w:val="688A3B02"/>
     <w:multiLevelType w:val="multilevel"/>
     <w:tmpl w:val="00D0A568"/>
@@ -11456,7 +12894,7 @@
       </w:pPr>
     </w:lvl>
   </w:abstractNum>
-  <w:abstractNum w:abstractNumId="39" w15:restartNumberingAfterBreak="0">
+  <w:abstractNum w:abstractNumId="44" w15:restartNumberingAfterBreak="0">
     <w:nsid w:val="6A256D39"/>
     <w:multiLevelType w:val="multilevel"/>
     <w:tmpl w:val="D354C3C4"/>
@@ -11605,7 +13043,7 @@
       </w:rPr>
     </w:lvl>
   </w:abstractNum>
-  <w:abstractNum w:abstractNumId="40" w15:restartNumberingAfterBreak="0">
+  <w:abstractNum w:abstractNumId="45" w15:restartNumberingAfterBreak="0">
     <w:nsid w:val="6BD774C6"/>
     <w:multiLevelType w:val="hybridMultilevel"/>
     <w:tmpl w:val="3BEA11D2"/>
@@ -11718,7 +13156,7 @@
       </w:rPr>
     </w:lvl>
   </w:abstractNum>
-  <w:abstractNum w:abstractNumId="41" w15:restartNumberingAfterBreak="0">
+  <w:abstractNum w:abstractNumId="46" w15:restartNumberingAfterBreak="0">
     <w:nsid w:val="6CDC7888"/>
     <w:multiLevelType w:val="multilevel"/>
     <w:tmpl w:val="853828A6"/>
@@ -11835,7 +13273,7 @@
       </w:pPr>
     </w:lvl>
   </w:abstractNum>
-  <w:abstractNum w:abstractNumId="42" w15:restartNumberingAfterBreak="0">
+  <w:abstractNum w:abstractNumId="47" w15:restartNumberingAfterBreak="0">
     <w:nsid w:val="6DF94505"/>
     <w:multiLevelType w:val="multilevel"/>
     <w:tmpl w:val="82488126"/>
@@ -11955,7 +13393,7 @@
       </w:pPr>
     </w:lvl>
   </w:abstractNum>
-  <w:abstractNum w:abstractNumId="43" w15:restartNumberingAfterBreak="0">
+  <w:abstractNum w:abstractNumId="48" w15:restartNumberingAfterBreak="0">
     <w:nsid w:val="70472835"/>
     <w:multiLevelType w:val="multilevel"/>
     <w:tmpl w:val="82488126"/>
@@ -12075,7 +13513,128 @@
       </w:pPr>
     </w:lvl>
   </w:abstractNum>
-  <w:abstractNum w:abstractNumId="44" w15:restartNumberingAfterBreak="0">
+  <w:abstractNum w:abstractNumId="49" w15:restartNumberingAfterBreak="0">
+    <w:nsid w:val="73AC6048"/>
+    <w:multiLevelType w:val="multilevel"/>
+    <w:tmpl w:val="DFB263A2"/>
+    <w:lvl w:ilvl="0">
+      <w:start w:val="1"/>
+      <w:numFmt w:val="decimal"/>
+      <w:lvlText w:val="%1."/>
+      <w:lvlJc w:val="left"/>
+      <w:pPr>
+        <w:tabs>
+          <w:tab w:val="num" w:pos="720"/>
+        </w:tabs>
+        <w:ind w:left="720" w:hanging="360"/>
+      </w:pPr>
+    </w:lvl>
+    <w:lvl w:ilvl="1">
+      <w:start w:val="1"/>
+      <w:numFmt w:val="bullet"/>
+      <w:lvlText w:val="o"/>
+      <w:lvlJc w:val="left"/>
+      <w:pPr>
+        <w:tabs>
+          <w:tab w:val="num" w:pos="1440"/>
+        </w:tabs>
+        <w:ind w:left="1440" w:hanging="360"/>
+      </w:pPr>
+      <w:rPr>
+        <w:rFonts w:ascii="Courier New" w:hAnsi="Courier New" w:hint="default"/>
+        <w:sz w:val="20"/>
+      </w:rPr>
+    </w:lvl>
+    <w:lvl w:ilvl="2">
+      <w:start w:val="1"/>
+      <w:numFmt w:val="bullet"/>
+      <w:lvlText w:val=""/>
+      <w:lvlJc w:val="left"/>
+      <w:pPr>
+        <w:tabs>
+          <w:tab w:val="num" w:pos="2160"/>
+        </w:tabs>
+        <w:ind w:left="2160" w:hanging="360"/>
+      </w:pPr>
+      <w:rPr>
+        <w:rFonts w:ascii="Wingdings" w:hAnsi="Wingdings" w:hint="default"/>
+        <w:sz w:val="20"/>
+      </w:rPr>
+    </w:lvl>
+    <w:lvl w:ilvl="3">
+      <w:start w:val="1"/>
+      <w:numFmt w:val="decimal"/>
+      <w:lvlText w:val="%4."/>
+      <w:lvlJc w:val="left"/>
+      <w:pPr>
+        <w:tabs>
+          <w:tab w:val="num" w:pos="2880"/>
+        </w:tabs>
+        <w:ind w:left="2880" w:hanging="360"/>
+      </w:pPr>
+    </w:lvl>
+    <w:lvl w:ilvl="4" w:tentative="1">
+      <w:start w:val="1"/>
+      <w:numFmt w:val="decimal"/>
+      <w:lvlText w:val="%5."/>
+      <w:lvlJc w:val="left"/>
+      <w:pPr>
+        <w:tabs>
+          <w:tab w:val="num" w:pos="3600"/>
+        </w:tabs>
+        <w:ind w:left="3600" w:hanging="360"/>
+      </w:pPr>
+    </w:lvl>
+    <w:lvl w:ilvl="5" w:tentative="1">
+      <w:start w:val="1"/>
+      <w:numFmt w:val="decimal"/>
+      <w:lvlText w:val="%6."/>
+      <w:lvlJc w:val="left"/>
+      <w:pPr>
+        <w:tabs>
+          <w:tab w:val="num" w:pos="4320"/>
+        </w:tabs>
+        <w:ind w:left="4320" w:hanging="360"/>
+      </w:pPr>
+    </w:lvl>
+    <w:lvl w:ilvl="6" w:tentative="1">
+      <w:start w:val="1"/>
+      <w:numFmt w:val="decimal"/>
+      <w:lvlText w:val="%7."/>
+      <w:lvlJc w:val="left"/>
+      <w:pPr>
+        <w:tabs>
+          <w:tab w:val="num" w:pos="5040"/>
+        </w:tabs>
+        <w:ind w:left="5040" w:hanging="360"/>
+      </w:pPr>
+    </w:lvl>
+    <w:lvl w:ilvl="7" w:tentative="1">
+      <w:start w:val="1"/>
+      <w:numFmt w:val="decimal"/>
+      <w:lvlText w:val="%8."/>
+      <w:lvlJc w:val="left"/>
+      <w:pPr>
+        <w:tabs>
+          <w:tab w:val="num" w:pos="5760"/>
+        </w:tabs>
+        <w:ind w:left="5760" w:hanging="360"/>
+      </w:pPr>
+    </w:lvl>
+    <w:lvl w:ilvl="8" w:tentative="1">
+      <w:start w:val="1"/>
+      <w:numFmt w:val="decimal"/>
+      <w:lvlText w:val="%9."/>
+      <w:lvlJc w:val="left"/>
+      <w:pPr>
+        <w:tabs>
+          <w:tab w:val="num" w:pos="6480"/>
+        </w:tabs>
+        <w:ind w:left="6480" w:hanging="360"/>
+      </w:pPr>
+    </w:lvl>
+  </w:abstractNum>
+  <w:abstractNum w:abstractNumId="50" w15:restartNumberingAfterBreak="0">
     <w:nsid w:val="748731EF"/>
     <w:multiLevelType w:val="hybridMultilevel"/>
     <w:tmpl w:val="B04241FA"/>
@@ -12188,7 +13747,7 @@
       </w:rPr>
     </w:lvl>
   </w:abstractNum>
-  <w:abstractNum w:abstractNumId="45" w15:restartNumberingAfterBreak="0">
+  <w:abstractNum w:abstractNumId="51" w15:restartNumberingAfterBreak="0">
     <w:nsid w:val="74B80AC5"/>
     <w:multiLevelType w:val="multilevel"/>
     <w:tmpl w:val="E96C83D2"/>
@@ -12280,7 +13839,7 @@
       </w:pPr>
     </w:lvl>
   </w:abstractNum>
-  <w:abstractNum w:abstractNumId="46" w15:restartNumberingAfterBreak="0">
+  <w:abstractNum w:abstractNumId="52" w15:restartNumberingAfterBreak="0">
     <w:nsid w:val="7AEE46B9"/>
     <w:multiLevelType w:val="multilevel"/>
     <w:tmpl w:val="C5ACF876"/>
@@ -12429,7 +13988,7 @@
       </w:rPr>
     </w:lvl>
   </w:abstractNum>
-  <w:abstractNum w:abstractNumId="47" w15:restartNumberingAfterBreak="0">
+  <w:abstractNum w:abstractNumId="53" w15:restartNumberingAfterBreak="0">
     <w:nsid w:val="7B0E1D29"/>
     <w:multiLevelType w:val="multilevel"/>
     <w:tmpl w:val="D40A31D2"/>
@@ -12578,7 +14137,7 @@
       </w:rPr>
     </w:lvl>
   </w:abstractNum>
-  <w:abstractNum w:abstractNumId="48" w15:restartNumberingAfterBreak="0">
+  <w:abstractNum w:abstractNumId="54" w15:restartNumberingAfterBreak="0">
     <w:nsid w:val="7B140CC8"/>
     <w:multiLevelType w:val="multilevel"/>
     <w:tmpl w:val="F4AC07BA"/>
@@ -12727,152 +14286,265 @@
       </w:rPr>
     </w:lvl>
   </w:abstractNum>
+  <w:abstractNum w:abstractNumId="55" w15:restartNumberingAfterBreak="0">
+    <w:nsid w:val="7D696A22"/>
+    <w:multiLevelType w:val="multilevel"/>
+    <w:tmpl w:val="E96C83D2"/>
+    <w:lvl w:ilvl="0">
+      <w:start w:val="1"/>
+      <w:numFmt w:val="decimal"/>
+      <w:lvlText w:val="%1."/>
+      <w:lvlJc w:val="left"/>
+      <w:pPr>
+        <w:ind w:left="360" w:hanging="360"/>
+      </w:pPr>
+      <w:rPr>
+        <w:rFonts w:hint="default"/>
+      </w:rPr>
+    </w:lvl>
+    <w:lvl w:ilvl="1">
+      <w:start w:val="1"/>
+      <w:numFmt w:val="decimal"/>
+      <w:lvlText w:val="4.%2"/>
+      <w:lvlJc w:val="right"/>
+      <w:pPr>
+        <w:ind w:left="720" w:hanging="360"/>
+      </w:pPr>
+      <w:rPr>
+        <w:rFonts w:hint="default"/>
+      </w:rPr>
+    </w:lvl>
+    <w:lvl w:ilvl="2">
+      <w:start w:val="1"/>
+      <w:numFmt w:val="decimal"/>
+      <w:lvlText w:val="%1.%2.%3."/>
+      <w:lvlJc w:val="left"/>
+      <w:pPr>
+        <w:ind w:left="1224" w:hanging="504"/>
+      </w:pPr>
+    </w:lvl>
+    <w:lvl w:ilvl="3">
+      <w:start w:val="1"/>
+      <w:numFmt w:val="decimal"/>
+      <w:lvlText w:val="%1.%2.%3.%4."/>
+      <w:lvlJc w:val="left"/>
+      <w:pPr>
+        <w:ind w:left="1728" w:hanging="648"/>
+      </w:pPr>
+    </w:lvl>
+    <w:lvl w:ilvl="4">
+      <w:start w:val="1"/>
+      <w:numFmt w:val="decimal"/>
+      <w:lvlText w:val="%1.%2.%3.%4.%5."/>
+      <w:lvlJc w:val="left"/>
+      <w:pPr>
+        <w:ind w:left="2232" w:hanging="792"/>
+      </w:pPr>
+    </w:lvl>
+    <w:lvl w:ilvl="5">
+      <w:start w:val="1"/>
+      <w:numFmt w:val="decimal"/>
+      <w:lvlText w:val="%1.%2.%3.%4.%5.%6."/>
+      <w:lvlJc w:val="left"/>
+      <w:pPr>
+        <w:ind w:left="2736" w:hanging="936"/>
+      </w:pPr>
+    </w:lvl>
+    <w:lvl w:ilvl="6">
+      <w:start w:val="1"/>
+      <w:numFmt w:val="decimal"/>
+      <w:lvlText w:val="%1.%2.%3.%4.%5.%6.%7."/>
+      <w:lvlJc w:val="left"/>
+      <w:pPr>
+        <w:ind w:left="3240" w:hanging="1080"/>
+      </w:pPr>
+    </w:lvl>
+    <w:lvl w:ilvl="7">
+      <w:start w:val="1"/>
+      <w:numFmt w:val="decimal"/>
+      <w:lvlText w:val="%1.%2.%3.%4.%5.%6.%7.%8."/>
+      <w:lvlJc w:val="left"/>
+      <w:pPr>
+        <w:ind w:left="3744" w:hanging="1224"/>
+      </w:pPr>
+    </w:lvl>
+    <w:lvl w:ilvl="8">
+      <w:start w:val="1"/>
+      <w:numFmt w:val="decimal"/>
+      <w:lvlText w:val="%1.%2.%3.%4.%5.%6.%7.%8.%9."/>
+      <w:lvlJc w:val="left"/>
+      <w:pPr>
+        <w:ind w:left="4320" w:hanging="1440"/>
+      </w:pPr>
+    </w:lvl>
+  </w:abstractNum>
   <w:num w:numId="1" w16cid:durableId="1419449577">
-    <w:abstractNumId w:val="32"/>
+    <w:abstractNumId w:val="37"/>
   </w:num>
   <w:num w:numId="2" w16cid:durableId="1950770960">
+    <w:abstractNumId w:val="23"/>
+  </w:num>
+  <w:num w:numId="3" w16cid:durableId="674264258">
+    <w:abstractNumId w:val="30"/>
+  </w:num>
+  <w:num w:numId="4" w16cid:durableId="679891358">
+    <w:abstractNumId w:val="39"/>
+  </w:num>
+  <w:num w:numId="5" w16cid:durableId="1454514450">
+    <w:abstractNumId w:val="50"/>
+  </w:num>
+  <w:num w:numId="6" w16cid:durableId="1669601323">
+    <w:abstractNumId w:val="40"/>
+  </w:num>
+  <w:num w:numId="7" w16cid:durableId="977224185">
+    <w:abstractNumId w:val="21"/>
+  </w:num>
+  <w:num w:numId="8" w16cid:durableId="1148475500">
+    <w:abstractNumId w:val="25"/>
+  </w:num>
+  <w:num w:numId="9" w16cid:durableId="1298335510">
+    <w:abstractNumId w:val="53"/>
+  </w:num>
+  <w:num w:numId="10" w16cid:durableId="1202205417">
+    <w:abstractNumId w:val="52"/>
+  </w:num>
+  <w:num w:numId="11" w16cid:durableId="407463442">
+    <w:abstractNumId w:val="35"/>
+  </w:num>
+  <w:num w:numId="12" w16cid:durableId="1203594967">
+    <w:abstractNumId w:val="5"/>
+  </w:num>
+  <w:num w:numId="13" w16cid:durableId="1946309087">
+    <w:abstractNumId w:val="12"/>
+  </w:num>
+  <w:num w:numId="14" w16cid:durableId="1376196102">
     <w:abstractNumId w:val="19"/>
   </w:num>
-  <w:num w:numId="3" w16cid:durableId="674264258">
-    <w:abstractNumId w:val="25"/>
+  <w:num w:numId="15" w16cid:durableId="425076957">
+    <w:abstractNumId w:val="8"/>
   </w:num>
-  <w:num w:numId="4" w16cid:durableId="679891358">
-    <w:abstractNumId w:val="34"/>
-  </w:num>
-  <w:num w:numId="5" w16cid:durableId="1454514450">
-    <w:abstractNumId w:val="44"/>
-  </w:num>
-  <w:num w:numId="6" w16cid:durableId="1669601323">
-    <w:abstractNumId w:val="35"/>
-  </w:num>
-  <w:num w:numId="7" w16cid:durableId="977224185">
-    <w:abstractNumId w:val="17"/>
-  </w:num>
-  <w:num w:numId="8" w16cid:durableId="1148475500">
-    <w:abstractNumId w:val="21"/>
-  </w:num>
-  <w:num w:numId="9" w16cid:durableId="1298335510">
-    <w:abstractNumId w:val="47"/>
-  </w:num>
-  <w:num w:numId="10" w16cid:durableId="1202205417">
+  <w:num w:numId="16" w16cid:durableId="1715931972">
     <w:abstractNumId w:val="46"/>
   </w:num>
-  <w:num w:numId="11" w16cid:durableId="407463442">
-    <w:abstractNumId w:val="30"/>
-  </w:num>
-  <w:num w:numId="12" w16cid:durableId="1203594967">
-    <w:abstractNumId w:val="4"/>
-  </w:num>
-  <w:num w:numId="13" w16cid:durableId="1946309087">
-    <w:abstractNumId w:val="9"/>
-  </w:num>
-  <w:num w:numId="14" w16cid:durableId="1376196102">
-    <w:abstractNumId w:val="15"/>
-  </w:num>
-  <w:num w:numId="15" w16cid:durableId="425076957">
-    <w:abstractNumId w:val="7"/>
-  </w:num>
-  <w:num w:numId="16" w16cid:durableId="1715931972">
-    <w:abstractNumId w:val="41"/>
-  </w:num>
   <w:num w:numId="17" w16cid:durableId="742796049">
-    <w:abstractNumId w:val="31"/>
+    <w:abstractNumId w:val="36"/>
   </w:num>
   <w:num w:numId="18" w16cid:durableId="1778716282">
-    <w:abstractNumId w:val="39"/>
+    <w:abstractNumId w:val="44"/>
   </w:num>
   <w:num w:numId="19" w16cid:durableId="775058271">
     <w:abstractNumId w:val="2"/>
   </w:num>
   <w:num w:numId="20" w16cid:durableId="249898397">
-    <w:abstractNumId w:val="24"/>
+    <w:abstractNumId w:val="29"/>
   </w:num>
   <w:num w:numId="21" w16cid:durableId="1070230774">
     <w:abstractNumId w:val="1"/>
   </w:num>
   <w:num w:numId="22" w16cid:durableId="863254602">
+    <w:abstractNumId w:val="38"/>
+  </w:num>
+  <w:num w:numId="23" w16cid:durableId="1444574116">
+    <w:abstractNumId w:val="22"/>
+  </w:num>
+  <w:num w:numId="24" w16cid:durableId="1418599766">
+    <w:abstractNumId w:val="20"/>
+  </w:num>
+  <w:num w:numId="25" w16cid:durableId="1431587693">
+    <w:abstractNumId w:val="14"/>
+  </w:num>
+  <w:num w:numId="26" w16cid:durableId="2007127654">
+    <w:abstractNumId w:val="43"/>
+  </w:num>
+  <w:num w:numId="27" w16cid:durableId="1553806769">
     <w:abstractNumId w:val="33"/>
   </w:num>
-  <w:num w:numId="23" w16cid:durableId="1444574116">
-    <w:abstractNumId w:val="18"/>
-  </w:num>
-  <w:num w:numId="24" w16cid:durableId="1418599766">
-    <w:abstractNumId w:val="16"/>
-  </w:num>
-  <w:num w:numId="25" w16cid:durableId="1431587693">
-    <w:abstractNumId w:val="11"/>
-  </w:num>
-  <w:num w:numId="26" w16cid:durableId="2007127654">
-    <w:abstractNumId w:val="38"/>
-  </w:num>
-  <w:num w:numId="27" w16cid:durableId="1553806769">
-    <w:abstractNumId w:val="28"/>
-  </w:num>
   <w:num w:numId="28" w16cid:durableId="1900820571">
-    <w:abstractNumId w:val="48"/>
+    <w:abstractNumId w:val="54"/>
   </w:num>
   <w:num w:numId="29" w16cid:durableId="44837018">
     <w:abstractNumId w:val="0"/>
   </w:num>
   <w:num w:numId="30" w16cid:durableId="2068798684">
-    <w:abstractNumId w:val="36"/>
+    <w:abstractNumId w:val="41"/>
   </w:num>
   <w:num w:numId="31" w16cid:durableId="1407653392">
-    <w:abstractNumId w:val="20"/>
+    <w:abstractNumId w:val="24"/>
   </w:num>
   <w:num w:numId="32" w16cid:durableId="1873613593">
-    <w:abstractNumId w:val="12"/>
+    <w:abstractNumId w:val="16"/>
   </w:num>
   <w:num w:numId="33" w16cid:durableId="189992592">
+    <w:abstractNumId w:val="32"/>
+  </w:num>
+  <w:num w:numId="34" w16cid:durableId="239873974">
     <w:abstractNumId w:val="27"/>
   </w:num>
-  <w:num w:numId="34" w16cid:durableId="239873974">
-    <w:abstractNumId w:val="22"/>
-  </w:num>
   <w:num w:numId="35" w16cid:durableId="58989219">
-    <w:abstractNumId w:val="8"/>
+    <w:abstractNumId w:val="9"/>
   </w:num>
   <w:num w:numId="36" w16cid:durableId="375812338">
-    <w:abstractNumId w:val="42"/>
+    <w:abstractNumId w:val="47"/>
   </w:num>
   <w:num w:numId="37" w16cid:durableId="262108964">
-    <w:abstractNumId w:val="40"/>
+    <w:abstractNumId w:val="45"/>
   </w:num>
   <w:num w:numId="38" w16cid:durableId="601569784">
-    <w:abstractNumId w:val="13"/>
+    <w:abstractNumId w:val="17"/>
   </w:num>
   <w:num w:numId="39" w16cid:durableId="627706990">
     <w:abstractNumId w:val="3"/>
   </w:num>
   <w:num w:numId="40" w16cid:durableId="1248727156">
+    <w:abstractNumId w:val="7"/>
+  </w:num>
+  <w:num w:numId="41" w16cid:durableId="1819884003">
+    <w:abstractNumId w:val="51"/>
+  </w:num>
+  <w:num w:numId="42" w16cid:durableId="1836917417">
+    <w:abstractNumId w:val="48"/>
+  </w:num>
+  <w:num w:numId="43" w16cid:durableId="1882744332">
+    <w:abstractNumId w:val="13"/>
+  </w:num>
+  <w:num w:numId="44" w16cid:durableId="136650026">
     <w:abstractNumId w:val="6"/>
   </w:num>
-  <w:num w:numId="41" w16cid:durableId="1819884003">
-    <w:abstractNumId w:val="45"/>
+  <w:num w:numId="45" w16cid:durableId="1814829496">
+    <w:abstractNumId w:val="31"/>
   </w:num>
-  <w:num w:numId="42" w16cid:durableId="1836917417">
-    <w:abstractNumId w:val="43"/>
+  <w:num w:numId="46" w16cid:durableId="1091244635">
+    <w:abstractNumId w:val="42"/>
   </w:num>
-  <w:num w:numId="43" w16cid:durableId="1882744332">
-    <w:abstractNumId w:val="10"/>
+  <w:num w:numId="47" w16cid:durableId="1971327666">
+    <w:abstractNumId w:val="34"/>
   </w:num>
-  <w:num w:numId="44" w16cid:durableId="136650026">
-    <w:abstractNumId w:val="5"/>
+  <w:num w:numId="48" w16cid:durableId="1703507980">
+    <w:abstractNumId w:val="28"/>
   </w:num>
-  <w:num w:numId="45" w16cid:durableId="1814829496">
+  <w:num w:numId="49" w16cid:durableId="388235271">
+    <w:abstractNumId w:val="18"/>
+  </w:num>
+  <w:num w:numId="50" w16cid:durableId="1819876781">
+    <w:abstractNumId w:val="49"/>
+  </w:num>
+  <w:num w:numId="51" w16cid:durableId="1086997032">
+    <w:abstractNumId w:val="15"/>
+  </w:num>
+  <w:num w:numId="52" w16cid:durableId="541946643">
     <w:abstractNumId w:val="26"/>
   </w:num>
-  <w:num w:numId="46" w16cid:durableId="1091244635">
-    <w:abstractNumId w:val="37"/>
+  <w:num w:numId="53" w16cid:durableId="2067102721">
+    <w:abstractNumId w:val="55"/>
   </w:num>
-  <w:num w:numId="47" w16cid:durableId="1971327666">
-    <w:abstractNumId w:val="29"/>
+  <w:num w:numId="54" w16cid:durableId="1328287828">
+    <w:abstractNumId w:val="4"/>
   </w:num>
-  <w:num w:numId="48" w16cid:durableId="1703507980">
-    <w:abstractNumId w:val="23"/>
+  <w:num w:numId="55" w16cid:durableId="2097240847">
+    <w:abstractNumId w:val="11"/>
   </w:num>
-  <w:num w:numId="49" w16cid:durableId="388235271">
-    <w:abstractNumId w:val="14"/>
+  <w:num w:numId="56" w16cid:durableId="97415631">
+    <w:abstractNumId w:val="10"/>
   </w:num>
 </w:numbering>
 </file>

</xml_diff>